<commit_message>
fix/bidhub--add-title-page-on-report-sonarqube-and-various-fix: Added front page on the report of sonarqube and usability assessment. Genarati the pdf related to the documents mentioned above. Changes to documentation and branch nomenclature for versioning system
</commit_message>
<xml_diff>
--- a/Documentazione/Test&Verifiche/INGSW2324_48-DietiDeals24_Valutazione-usabilità.docx
+++ b/Documentazione/Test&Verifiche/INGSW2324_48-DietiDeals24_Valutazione-usabilità.docx
@@ -3,8 +3,21 @@
 <w:document xmlns:wpc="http://schemas.microsoft.com/office/word/2010/wordprocessingCanvas" xmlns:cx="http://schemas.microsoft.com/office/drawing/2014/chartex" xmlns:cx1="http://schemas.microsoft.com/office/drawing/2015/9/8/chartex" xmlns:cx2="http://schemas.microsoft.com/office/drawing/2015/10/21/chartex" xmlns:cx3="http://schemas.microsoft.com/office/drawing/2016/5/9/chartex" xmlns:cx4="http://schemas.microsoft.com/office/drawing/2016/5/10/chartex" xmlns:cx5="http://schemas.microsoft.com/office/drawing/2016/5/11/chartex" xmlns:cx6="http://schemas.microsoft.com/office/drawing/2016/5/12/chartex" xmlns:cx7="http://schemas.microsoft.com/office/drawing/2016/5/13/chartex" xmlns:cx8="http://schemas.microsoft.com/office/drawing/2016/5/14/chartex" xmlns:mc="http://schemas.openxmlformats.org/markup-compatibility/2006" xmlns:aink="http://schemas.microsoft.com/office/drawing/2016/ink" xmlns:am3d="http://schemas.microsoft.com/office/drawing/2017/model3d" xmlns:o="urn:schemas-microsoft-com:office:office" xmlns:oel="http://schemas.microsoft.com/office/2019/extlst" xmlns:r="http://schemas.openxmlformats.org/officeDocument/2006/relationships" xmlns:m="http://schemas.openxmlformats.org/officeDocument/2006/math" xmlns:v="urn:schemas-microsoft-com:vml" xmlns:wp14="http://schemas.microsoft.com/office/word/2010/wordprocessingDrawing" xmlns:wp="http://schemas.openxmlformats.org/drawingml/2006/wordprocessingDrawing" xmlns:w10="urn:schemas-microsoft-com:office:word" xmlns:w="http://schemas.openxmlformats.org/wordprocessingml/2006/main" xmlns:w14="http://schemas.microsoft.com/office/word/2010/wordml" xmlns:w15="http://schemas.microsoft.com/office/word/2012/wordml" xmlns:w16cex="http://schemas.microsoft.com/office/word/2018/wordml/cex" xmlns:w16cid="http://schemas.microsoft.com/office/word/2016/wordml/cid" xmlns:w16="http://schemas.microsoft.com/office/word/2018/wordml" xmlns:w16du="http://schemas.microsoft.com/office/word/2023/wordml/word16du" xmlns:w16sdtdh="http://schemas.microsoft.com/office/word/2020/wordml/sdtdatahash" xmlns:w16se="http://schemas.microsoft.com/office/word/2015/wordml/symex" xmlns:wpg="http://schemas.microsoft.com/office/word/2010/wordprocessingGroup" xmlns:wpi="http://schemas.microsoft.com/office/word/2010/wordprocessingInk" xmlns:wne="http://schemas.microsoft.com/office/word/2006/wordml" xmlns:wps="http://schemas.microsoft.com/office/word/2010/wordprocessingShape" mc:Ignorable="w14 w15 w16se w16cid w16 w16cex w16sdtdh w16du wp14">
   <w:body>
     <w:p>
-      <w:bookmarkStart w:id="0" w:name="_Hlk483172806"/>
-      <w:bookmarkEnd w:id="0"/>
+      <w:pPr>
+        <w:pStyle w:val="Titolo"/>
+        <w:jc w:val="center"/>
+        <w:rPr>
+          <w:sz w:val="32"/>
+          <w:szCs w:val="32"/>
+        </w:rPr>
+      </w:pPr>
+      <w:r>
+        <w:rPr>
+          <w:sz w:val="32"/>
+          <w:szCs w:val="32"/>
+        </w:rPr>
+        <w:t>UNIVERSITÀ DEGLI STUDI DI NAPOLI “FEDERICO II”</w:t>
+      </w:r>
     </w:p>
     <w:p>
       <w:pPr>
@@ -13,166 +26,164 @@
           <w:color w:val="auto"/>
         </w:rPr>
       </w:pPr>
+      <w:r>
+        <w:rPr>
+          <w:noProof/>
+        </w:rPr>
+        <w:drawing>
+          <wp:inline distT="0" distB="0" distL="0" distR="0" wp14:anchorId="3E9EBDAE" wp14:editId="6ADF97EC">
+            <wp:extent cx="2231136" cy="2231136"/>
+            <wp:effectExtent l="0" t="0" r="0" b="0"/>
+            <wp:docPr id="880258692" name="Immagine 18" descr="Immagine che contiene testo, emblema, simbolo, Carattere&#10;&#10;Descrizione generata automaticamente"/>
+            <wp:cNvGraphicFramePr>
+              <a:graphicFrameLocks xmlns:a="http://schemas.openxmlformats.org/drawingml/2006/main" noChangeAspect="1"/>
+            </wp:cNvGraphicFramePr>
+            <a:graphic xmlns:a="http://schemas.openxmlformats.org/drawingml/2006/main">
+              <a:graphicData uri="http://schemas.openxmlformats.org/drawingml/2006/picture">
+                <pic:pic xmlns:pic="http://schemas.openxmlformats.org/drawingml/2006/picture">
+                  <pic:nvPicPr>
+                    <pic:cNvPr id="880258692" name="Immagine 18" descr="Immagine che contiene testo, emblema, simbolo, Carattere&#10;&#10;Descrizione generata automaticamente"/>
+                    <pic:cNvPicPr>
+                      <a:picLocks noChangeAspect="1" noChangeArrowheads="1"/>
+                    </pic:cNvPicPr>
+                  </pic:nvPicPr>
+                  <pic:blipFill>
+                    <a:blip r:embed="rId11" cstate="print">
+                      <a:extLst>
+                        <a:ext uri="{28A0092B-C50C-407E-A947-70E740481C1C}">
+                          <a14:useLocalDpi xmlns:a14="http://schemas.microsoft.com/office/drawing/2010/main" val="0"/>
+                        </a:ext>
+                      </a:extLst>
+                    </a:blip>
+                    <a:srcRect/>
+                    <a:stretch>
+                      <a:fillRect/>
+                    </a:stretch>
+                  </pic:blipFill>
+                  <pic:spPr bwMode="auto">
+                    <a:xfrm>
+                      <a:off x="0" y="0"/>
+                      <a:ext cx="2242903" cy="2242903"/>
+                    </a:xfrm>
+                    <a:prstGeom prst="rect">
+                      <a:avLst/>
+                    </a:prstGeom>
+                    <a:noFill/>
+                  </pic:spPr>
+                </pic:pic>
+              </a:graphicData>
+            </a:graphic>
+          </wp:inline>
+        </w:drawing>
+      </w:r>
     </w:p>
-    <w:tbl>
-      <w:tblPr>
-        <w:tblW w:w="5000" w:type="pct"/>
-        <w:tblInd w:w="-39" w:type="dxa"/>
-        <w:tblBorders>
-          <w:top w:val="single" w:sz="16" w:space="0" w:color="000001"/>
-          <w:left w:val="single" w:sz="16" w:space="0" w:color="000001"/>
-          <w:bottom w:val="single" w:sz="16" w:space="0" w:color="000001"/>
-          <w:right w:val="single" w:sz="16" w:space="0" w:color="000001"/>
-          <w:insideH w:val="single" w:sz="16" w:space="0" w:color="000001"/>
-          <w:insideV w:val="single" w:sz="16" w:space="0" w:color="000001"/>
-        </w:tblBorders>
-        <w:tblCellMar>
-          <w:top w:w="55" w:type="dxa"/>
-          <w:left w:w="-5" w:type="dxa"/>
-          <w:bottom w:w="55" w:type="dxa"/>
-          <w:right w:w="55" w:type="dxa"/>
-        </w:tblCellMar>
-        <w:tblLook w:val="04A0" w:firstRow="1" w:lastRow="0" w:firstColumn="1" w:lastColumn="0" w:noHBand="0" w:noVBand="1"/>
-      </w:tblPr>
-      <w:tblGrid>
-        <w:gridCol w:w="9638"/>
-      </w:tblGrid>
-      <w:tr>
-        <w:tc>
-          <w:tcPr>
-            <w:tcW w:w="9638" w:type="dxa"/>
-            <w:tcBorders>
-              <w:top w:val="nil"/>
-              <w:left w:val="nil"/>
-              <w:bottom w:val="nil"/>
-              <w:right w:val="nil"/>
-            </w:tcBorders>
-            <w:shd w:val="clear" w:color="auto" w:fill="FFFFFF" w:themeFill="background1"/>
-            <w:tcMar>
-              <w:left w:w="-5" w:type="dxa"/>
-            </w:tcMar>
-          </w:tcPr>
-          <w:p>
-            <w:pPr>
-              <w:pStyle w:val="Titreprincipal"/>
-              <w:rPr>
-                <w:color w:val="auto"/>
-              </w:rPr>
-            </w:pPr>
-          </w:p>
-          <w:p>
-            <w:pPr>
-              <w:pStyle w:val="Titolo"/>
-              <w:jc w:val="center"/>
-              <w:rPr>
-                <w:rStyle w:val="Titolodellibro"/>
-                <w:color w:val="005191" w:themeColor="accent1"/>
-                <w:sz w:val="72"/>
-              </w:rPr>
-            </w:pPr>
-            <w:r>
-              <w:rPr>
-                <w:rStyle w:val="Titolodellibro"/>
-                <w:color w:val="005191" w:themeColor="accent1"/>
-                <w:sz w:val="72"/>
-              </w:rPr>
-              <w:t>ingsw</w:t>
-            </w:r>
-            <w:r>
-              <w:rPr>
-                <w:rStyle w:val="Titolodellibro"/>
-                <w:color w:val="005191" w:themeColor="accent1"/>
-                <w:sz w:val="72"/>
-              </w:rPr>
-              <w:t>_</w:t>
-            </w:r>
-            <w:r>
-              <w:rPr>
-                <w:rStyle w:val="Titolodellibro"/>
-                <w:color w:val="005191" w:themeColor="accent1"/>
-                <w:sz w:val="72"/>
-              </w:rPr>
-              <w:t>dietideals24</w:t>
-            </w:r>
-            <w:r>
-              <w:rPr>
-                <w:rStyle w:val="Titolodellibro"/>
-                <w:color w:val="005191" w:themeColor="accent1"/>
-                <w:sz w:val="72"/>
-              </w:rPr>
-              <w:t>_</w:t>
-            </w:r>
-            <w:r>
-              <w:rPr>
-                <w:rStyle w:val="Titolodellibro"/>
-                <w:color w:val="005191" w:themeColor="accent1"/>
-                <w:sz w:val="72"/>
-              </w:rPr>
-              <w:t>app</w:t>
-            </w:r>
-          </w:p>
-          <w:p>
-            <w:pPr>
-              <w:pStyle w:val="Sottotitolo"/>
-              <w:rPr>
-                <w:rStyle w:val="Titolodellibro"/>
-                <w:color w:val="4BACC6" w:themeColor="accent5"/>
-                <w:sz w:val="28"/>
-              </w:rPr>
-            </w:pPr>
-            <w:r>
-              <w:rPr>
-                <w:rStyle w:val="Titolodellibro"/>
-                <w:color w:val="4BACC6" w:themeColor="accent5"/>
-                <w:sz w:val="28"/>
-              </w:rPr>
-              <w:t>Version</w:t>
-            </w:r>
-            <w:r>
-              <w:rPr>
-                <w:rStyle w:val="Titolodellibro"/>
-                <w:color w:val="4BACC6" w:themeColor="accent5"/>
-                <w:sz w:val="28"/>
-              </w:rPr>
-              <w:t>e</w:t>
-            </w:r>
-            <w:r>
-              <w:rPr>
-                <w:rStyle w:val="Titolodellibro"/>
-                <w:color w:val="4BACC6" w:themeColor="accent5"/>
-                <w:sz w:val="28"/>
-              </w:rPr>
-              <w:t xml:space="preserve"> develop</w:t>
-            </w:r>
-          </w:p>
-          <w:p/>
-          <w:p>
-            <w:pPr>
-              <w:pStyle w:val="Titreprincipal"/>
-              <w:rPr>
-                <w:color w:val="auto"/>
-              </w:rPr>
-            </w:pPr>
-            <w:r>
-              <w:rPr>
-                <w:rStyle w:val="TitoloCarattere"/>
-              </w:rPr>
-              <w:t>Valutazione dell'usabilità</w:t>
-            </w:r>
-          </w:p>
-        </w:tc>
-      </w:tr>
-    </w:tbl>
+    <w:p>
+      <w:pPr>
+        <w:pStyle w:val="Titreprincipal"/>
+        <w:rPr>
+          <w:rFonts w:eastAsiaTheme="minorEastAsia" w:cstheme="minorBidi"/>
+          <w:b w:val="0"/>
+          <w:bCs w:val="0"/>
+          <w:color w:val="005191" w:themeColor="accent1"/>
+          <w:spacing w:val="10"/>
+          <w:kern w:val="28"/>
+        </w:rPr>
+      </w:pPr>
+      <w:r>
+        <w:rPr>
+          <w:rFonts w:eastAsiaTheme="minorEastAsia" w:cstheme="minorBidi"/>
+          <w:b w:val="0"/>
+          <w:bCs w:val="0"/>
+          <w:color w:val="005191" w:themeColor="accent1"/>
+          <w:spacing w:val="10"/>
+          <w:kern w:val="28"/>
+        </w:rPr>
+        <w:t>PROGETTO DI INGEGNERIA DEL SOFTWARE</w:t>
+      </w:r>
+      <w:r>
+        <w:rPr>
+          <w:rFonts w:eastAsiaTheme="minorEastAsia" w:cstheme="minorBidi"/>
+          <w:b w:val="0"/>
+          <w:bCs w:val="0"/>
+          <w:color w:val="005191" w:themeColor="accent1"/>
+          <w:spacing w:val="10"/>
+          <w:kern w:val="28"/>
+        </w:rPr>
+        <w:t xml:space="preserve"> a.a. 2023/2024</w:t>
+      </w:r>
+    </w:p>
+    <w:p>
+      <w:pPr>
+        <w:pStyle w:val="Titolo"/>
+        <w:jc w:val="center"/>
+        <w:rPr>
+          <w:b/>
+          <w:bCs/>
+        </w:rPr>
+      </w:pPr>
+      <w:r>
+        <w:rPr>
+          <w:b/>
+          <w:bCs/>
+          <w:sz w:val="44"/>
+          <w:szCs w:val="44"/>
+        </w:rPr>
+        <w:t xml:space="preserve">VALUTAZIONE DELL’USABILITà </w:t>
+      </w:r>
+      <w:r>
+        <w:rPr>
+          <w:b/>
+          <w:bCs/>
+          <w:sz w:val="44"/>
+          <w:szCs w:val="44"/>
+        </w:rPr>
+        <w:t>DIETIDEALS24</w:t>
+      </w:r>
+      <w:r>
+        <w:rPr>
+          <w:b/>
+          <w:bCs/>
+          <w:sz w:val="44"/>
+          <w:szCs w:val="44"/>
+        </w:rPr>
+        <w:br/>
+      </w:r>
+      <w:r>
+        <w:rPr>
+          <w:b/>
+          <w:bCs/>
+          <w:sz w:val="36"/>
+          <w:szCs w:val="36"/>
+        </w:rPr>
+        <w:t>BIDHUB</w:t>
+      </w:r>
+    </w:p>
     <w:p>
       <w:pPr>
         <w:pStyle w:val="Titreprincipal"/>
         <w:jc w:val="left"/>
+        <w:rPr>
+          <w:rFonts w:eastAsiaTheme="minorEastAsia" w:cstheme="minorBidi"/>
+          <w:b w:val="0"/>
+          <w:bCs w:val="0"/>
+          <w:color w:val="005191" w:themeColor="accent1"/>
+          <w:spacing w:val="10"/>
+          <w:kern w:val="28"/>
+        </w:rPr>
       </w:pPr>
     </w:p>
     <w:p>
       <w:pPr>
         <w:pStyle w:val="Titreprincipal"/>
         <w:jc w:val="left"/>
+        <w:rPr>
+          <w:rFonts w:eastAsiaTheme="minorEastAsia" w:cstheme="minorBidi"/>
+          <w:b w:val="0"/>
+          <w:bCs w:val="0"/>
+          <w:color w:val="005191" w:themeColor="accent1"/>
+          <w:spacing w:val="10"/>
+          <w:kern w:val="28"/>
+        </w:rPr>
       </w:pPr>
     </w:p>
     <w:p>
@@ -180,46 +191,112 @@
         <w:pStyle w:val="Titreprincipal"/>
         <w:jc w:val="left"/>
       </w:pPr>
+      <w:r>
+        <w:rPr>
+          <w:rFonts w:eastAsiaTheme="minorEastAsia" w:cstheme="minorBidi"/>
+          <w:b w:val="0"/>
+          <w:bCs w:val="0"/>
+          <w:color w:val="005191" w:themeColor="accent1"/>
+          <w:spacing w:val="10"/>
+          <w:kern w:val="28"/>
+        </w:rPr>
+        <w:t>Candidati</w:t>
+      </w:r>
     </w:p>
     <w:p>
       <w:pPr>
         <w:pStyle w:val="Titreprincipal"/>
         <w:jc w:val="left"/>
-      </w:pPr>
+        <w:rPr>
+          <w:rFonts w:eastAsiaTheme="minorEastAsia" w:cstheme="minorBidi"/>
+          <w:b w:val="0"/>
+          <w:bCs w:val="0"/>
+          <w:color w:val="005191" w:themeColor="accent1"/>
+          <w:spacing w:val="10"/>
+          <w:kern w:val="28"/>
+        </w:rPr>
+      </w:pPr>
+      <w:r>
+        <w:rPr>
+          <w:rFonts w:eastAsiaTheme="minorEastAsia" w:cstheme="minorBidi"/>
+          <w:b w:val="0"/>
+          <w:bCs w:val="0"/>
+          <w:color w:val="005191" w:themeColor="accent1"/>
+          <w:spacing w:val="10"/>
+          <w:kern w:val="28"/>
+        </w:rPr>
+        <w:t xml:space="preserve">gIORDANO VINCENZO </w:t>
+      </w:r>
+      <w:r>
+        <w:rPr>
+          <w:rFonts w:eastAsiaTheme="minorEastAsia" w:cstheme="minorBidi"/>
+          <w:b w:val="0"/>
+          <w:bCs w:val="0"/>
+          <w:color w:val="005191" w:themeColor="accent1"/>
+          <w:spacing w:val="10"/>
+          <w:kern w:val="28"/>
+        </w:rPr>
+        <w:t>n86003039</w:t>
+      </w:r>
+      <w:r>
+        <w:rPr>
+          <w:rFonts w:eastAsiaTheme="minorEastAsia" w:cstheme="minorBidi"/>
+          <w:b w:val="0"/>
+          <w:bCs w:val="0"/>
+          <w:color w:val="005191" w:themeColor="accent1"/>
+          <w:spacing w:val="10"/>
+          <w:kern w:val="28"/>
+        </w:rPr>
+        <w:br/>
+        <w:t>LEONE GIANLUCA</w:t>
+      </w:r>
+      <w:r>
+        <w:rPr>
+          <w:rFonts w:eastAsiaTheme="minorEastAsia" w:cstheme="minorBidi"/>
+          <w:b w:val="0"/>
+          <w:bCs w:val="0"/>
+          <w:color w:val="005191" w:themeColor="accent1"/>
+          <w:spacing w:val="10"/>
+          <w:kern w:val="28"/>
+        </w:rPr>
+        <w:t xml:space="preserve"> </w:t>
+      </w:r>
+      <w:r>
+        <w:rPr>
+          <w:rFonts w:eastAsiaTheme="minorEastAsia" w:cstheme="minorBidi"/>
+          <w:b w:val="0"/>
+          <w:bCs w:val="0"/>
+          <w:color w:val="005191" w:themeColor="accent1"/>
+          <w:spacing w:val="10"/>
+          <w:kern w:val="28"/>
+        </w:rPr>
+        <w:t>N86003082</w:t>
+      </w:r>
+      <w:r>
+        <w:rPr>
+          <w:rFonts w:eastAsiaTheme="minorEastAsia" w:cstheme="minorBidi"/>
+          <w:b w:val="0"/>
+          <w:bCs w:val="0"/>
+          <w:color w:val="005191" w:themeColor="accent1"/>
+          <w:spacing w:val="10"/>
+          <w:kern w:val="28"/>
+        </w:rPr>
+        <w:br/>
+        <w:t>MIGLIORISI ANDREA</w:t>
+      </w:r>
+      <w:r>
+        <w:rPr>
+          <w:rFonts w:eastAsiaTheme="minorEastAsia" w:cstheme="minorBidi"/>
+          <w:b w:val="0"/>
+          <w:bCs w:val="0"/>
+          <w:color w:val="005191" w:themeColor="accent1"/>
+          <w:spacing w:val="10"/>
+          <w:kern w:val="28"/>
+        </w:rPr>
+        <w:t xml:space="preserve"> n86002979</w:t>
+      </w:r>
     </w:p>
-    <w:p>
-      <w:pPr>
-        <w:pStyle w:val="Titreprincipal"/>
-        <w:jc w:val="left"/>
-      </w:pPr>
-    </w:p>
-    <w:p>
-      <w:pPr>
-        <w:rPr>
-          <w:lang w:val="en-US"/>
-        </w:rPr>
-      </w:pPr>
-      <w:r>
-        <w:rPr>
-          <w:lang w:val="en-US"/>
-        </w:rPr>
-        <w:t>2024-11-14</w:t>
-      </w:r>
-    </w:p>
-    <w:p>
-      <w:pPr>
-        <w:rPr>
-          <w:lang w:val="en-US"/>
-        </w:rPr>
-      </w:pPr>
-    </w:p>
-    <w:p>
-      <w:pPr>
-        <w:rPr>
-          <w:lang w:val="en-US"/>
-        </w:rPr>
-      </w:pPr>
-    </w:p>
+    <w:p/>
     <w:p>
       <w:pPr>
         <w:rPr>
@@ -234,13 +311,70 @@
           <w:szCs w:val="24"/>
         </w:rPr>
       </w:pPr>
+      <w:proofErr w:type="spellStart"/>
       <w:r>
         <w:rPr>
           <w:sz w:val="24"/>
           <w:szCs w:val="24"/>
         </w:rPr>
         <w:lastRenderedPageBreak/>
-        <w:t xml:space="preserve">Questa pagina è stata lasciata intenzionalmente vuota. </w:t>
+        <w:t>Questa</w:t>
+      </w:r>
+      <w:proofErr w:type="spellEnd"/>
+      <w:r>
+        <w:rPr>
+          <w:sz w:val="24"/>
+          <w:szCs w:val="24"/>
+        </w:rPr>
+        <w:t xml:space="preserve"> pagina è stata </w:t>
+      </w:r>
+      <w:proofErr w:type="spellStart"/>
+      <w:r>
+        <w:rPr>
+          <w:sz w:val="24"/>
+          <w:szCs w:val="24"/>
+        </w:rPr>
+        <w:t>lasciata</w:t>
+      </w:r>
+      <w:proofErr w:type="spellEnd"/>
+      <w:r>
+        <w:rPr>
+          <w:sz w:val="24"/>
+          <w:szCs w:val="24"/>
+        </w:rPr>
+        <w:t xml:space="preserve"> </w:t>
+      </w:r>
+      <w:proofErr w:type="spellStart"/>
+      <w:r>
+        <w:rPr>
+          <w:sz w:val="24"/>
+          <w:szCs w:val="24"/>
+        </w:rPr>
+        <w:t>intenzionalmente</w:t>
+      </w:r>
+      <w:proofErr w:type="spellEnd"/>
+      <w:r>
+        <w:rPr>
+          <w:sz w:val="24"/>
+          <w:szCs w:val="24"/>
+        </w:rPr>
+        <w:t xml:space="preserve"> </w:t>
+      </w:r>
+      <w:proofErr w:type="spellStart"/>
+      <w:r>
+        <w:rPr>
+          <w:sz w:val="24"/>
+          <w:szCs w:val="24"/>
+        </w:rPr>
+        <w:t>vuota</w:t>
+      </w:r>
+      <w:proofErr w:type="spellEnd"/>
+      <w:r>
+        <w:rPr>
+          <w:sz w:val="24"/>
+          <w:szCs w:val="24"/>
+        </w:rPr>
+        <w:t xml:space="preserve">. </w:t>
       </w:r>
       <w:r>
         <w:rPr>
@@ -306,7 +440,7 @@
           <w:r>
             <w:fldChar w:fldCharType="separate"/>
           </w:r>
-          <w:hyperlink w:anchor="_Toc182481901" w:history="1">
+          <w:hyperlink w:anchor="_Toc184284732" w:history="1">
             <w:r>
               <w:rPr>
                 <w:rStyle w:val="Collegamentoipertestuale"/>
@@ -333,7 +467,7 @@
                 <w:noProof/>
                 <w:webHidden/>
               </w:rPr>
-              <w:instrText xml:space="preserve"> PAGEREF _Toc182481901 \h </w:instrText>
+              <w:instrText xml:space="preserve"> PAGEREF _Toc184284732 \h </w:instrText>
             </w:r>
             <w:r>
               <w:rPr>
@@ -376,7 +510,7 @@
               <w14:ligatures w14:val="standardContextual"/>
             </w:rPr>
           </w:pPr>
-          <w:hyperlink w:anchor="_Toc182481902" w:history="1">
+          <w:hyperlink w:anchor="_Toc184284733" w:history="1">
             <w:r>
               <w:rPr>
                 <w:rStyle w:val="Collegamentoipertestuale"/>
@@ -403,7 +537,7 @@
                 <w:noProof/>
                 <w:webHidden/>
               </w:rPr>
-              <w:instrText xml:space="preserve"> PAGEREF _Toc182481902 \h </w:instrText>
+              <w:instrText xml:space="preserve"> PAGEREF _Toc184284733 \h </w:instrText>
             </w:r>
             <w:r>
               <w:rPr>
@@ -449,7 +583,7 @@
               <w14:ligatures w14:val="standardContextual"/>
             </w:rPr>
           </w:pPr>
-          <w:hyperlink w:anchor="_Toc182481903" w:history="1">
+          <w:hyperlink w:anchor="_Toc184284734" w:history="1">
             <w:r>
               <w:rPr>
                 <w:rStyle w:val="Collegamentoipertestuale"/>
@@ -478,7 +612,7 @@
                 <w:noProof/>
                 <w:webHidden/>
               </w:rPr>
-              <w:instrText xml:space="preserve"> PAGEREF _Toc182481903 \h </w:instrText>
+              <w:instrText xml:space="preserve"> PAGEREF _Toc184284734 \h </w:instrText>
             </w:r>
             <w:r>
               <w:rPr>
@@ -524,7 +658,7 @@
               <w14:ligatures w14:val="standardContextual"/>
             </w:rPr>
           </w:pPr>
-          <w:hyperlink w:anchor="_Toc182481904" w:history="1">
+          <w:hyperlink w:anchor="_Toc184284735" w:history="1">
             <w:r>
               <w:rPr>
                 <w:rStyle w:val="Collegamentoipertestuale"/>
@@ -551,7 +685,7 @@
                 <w:noProof/>
                 <w:webHidden/>
               </w:rPr>
-              <w:instrText xml:space="preserve"> PAGEREF _Toc182481904 \h </w:instrText>
+              <w:instrText xml:space="preserve"> PAGEREF _Toc184284735 \h </w:instrText>
             </w:r>
             <w:r>
               <w:rPr>
@@ -597,7 +731,7 @@
               <w14:ligatures w14:val="standardContextual"/>
             </w:rPr>
           </w:pPr>
-          <w:hyperlink w:anchor="_Toc182481905" w:history="1">
+          <w:hyperlink w:anchor="_Toc184284736" w:history="1">
             <w:r>
               <w:rPr>
                 <w:rStyle w:val="Collegamentoipertestuale"/>
@@ -624,7 +758,7 @@
                 <w:noProof/>
                 <w:webHidden/>
               </w:rPr>
-              <w:instrText xml:space="preserve"> PAGEREF _Toc182481905 \h </w:instrText>
+              <w:instrText xml:space="preserve"> PAGEREF _Toc184284736 \h </w:instrText>
             </w:r>
             <w:r>
               <w:rPr>
@@ -670,7 +804,7 @@
               <w14:ligatures w14:val="standardContextual"/>
             </w:rPr>
           </w:pPr>
-          <w:hyperlink w:anchor="_Toc182481906" w:history="1">
+          <w:hyperlink w:anchor="_Toc184284737" w:history="1">
             <w:r>
               <w:rPr>
                 <w:rStyle w:val="Collegamentoipertestuale"/>
@@ -697,7 +831,7 @@
                 <w:noProof/>
                 <w:webHidden/>
               </w:rPr>
-              <w:instrText xml:space="preserve"> PAGEREF _Toc182481906 \h </w:instrText>
+              <w:instrText xml:space="preserve"> PAGEREF _Toc184284737 \h </w:instrText>
             </w:r>
             <w:r>
               <w:rPr>
@@ -740,7 +874,7 @@
               <w14:ligatures w14:val="standardContextual"/>
             </w:rPr>
           </w:pPr>
-          <w:hyperlink w:anchor="_Toc182481907" w:history="1">
+          <w:hyperlink w:anchor="_Toc184284738" w:history="1">
             <w:r>
               <w:rPr>
                 <w:rStyle w:val="Collegamentoipertestuale"/>
@@ -767,7 +901,7 @@
                 <w:noProof/>
                 <w:webHidden/>
               </w:rPr>
-              <w:instrText xml:space="preserve"> PAGEREF _Toc182481907 \h </w:instrText>
+              <w:instrText xml:space="preserve"> PAGEREF _Toc184284738 \h </w:instrText>
             </w:r>
             <w:r>
               <w:rPr>
@@ -813,7 +947,7 @@
               <w14:ligatures w14:val="standardContextual"/>
             </w:rPr>
           </w:pPr>
-          <w:hyperlink w:anchor="_Toc182481908" w:history="1">
+          <w:hyperlink w:anchor="_Toc184284739" w:history="1">
             <w:r>
               <w:rPr>
                 <w:rStyle w:val="Collegamentoipertestuale"/>
@@ -840,7 +974,7 @@
                 <w:noProof/>
                 <w:webHidden/>
               </w:rPr>
-              <w:instrText xml:space="preserve"> PAGEREF _Toc182481908 \h </w:instrText>
+              <w:instrText xml:space="preserve"> PAGEREF _Toc184284739 \h </w:instrText>
             </w:r>
             <w:r>
               <w:rPr>
@@ -886,7 +1020,7 @@
               <w14:ligatures w14:val="standardContextual"/>
             </w:rPr>
           </w:pPr>
-          <w:hyperlink w:anchor="_Toc182481909" w:history="1">
+          <w:hyperlink w:anchor="_Toc184284740" w:history="1">
             <w:r>
               <w:rPr>
                 <w:rStyle w:val="Collegamentoipertestuale"/>
@@ -914,7 +1048,7 @@
                 <w:noProof/>
                 <w:webHidden/>
               </w:rPr>
-              <w:instrText xml:space="preserve"> PAGEREF _Toc182481909 \h </w:instrText>
+              <w:instrText xml:space="preserve"> PAGEREF _Toc184284740 \h </w:instrText>
             </w:r>
             <w:r>
               <w:rPr>
@@ -960,7 +1094,7 @@
               <w14:ligatures w14:val="standardContextual"/>
             </w:rPr>
           </w:pPr>
-          <w:hyperlink w:anchor="_Toc182481910" w:history="1">
+          <w:hyperlink w:anchor="_Toc184284741" w:history="1">
             <w:r>
               <w:rPr>
                 <w:rStyle w:val="Collegamentoipertestuale"/>
@@ -989,7 +1123,7 @@
                 <w:noProof/>
                 <w:webHidden/>
               </w:rPr>
-              <w:instrText xml:space="preserve"> PAGEREF _Toc182481910 \h </w:instrText>
+              <w:instrText xml:space="preserve"> PAGEREF _Toc184284741 \h </w:instrText>
             </w:r>
             <w:r>
               <w:rPr>
@@ -1035,7 +1169,7 @@
               <w14:ligatures w14:val="standardContextual"/>
             </w:rPr>
           </w:pPr>
-          <w:hyperlink w:anchor="_Toc182481911" w:history="1">
+          <w:hyperlink w:anchor="_Toc184284742" w:history="1">
             <w:r>
               <w:rPr>
                 <w:rStyle w:val="Collegamentoipertestuale"/>
@@ -1062,7 +1196,7 @@
                 <w:noProof/>
                 <w:webHidden/>
               </w:rPr>
-              <w:instrText xml:space="preserve"> PAGEREF _Toc182481911 \h </w:instrText>
+              <w:instrText xml:space="preserve"> PAGEREF _Toc184284742 \h </w:instrText>
             </w:r>
             <w:r>
               <w:rPr>
@@ -1108,7 +1242,7 @@
               <w14:ligatures w14:val="standardContextual"/>
             </w:rPr>
           </w:pPr>
-          <w:hyperlink w:anchor="_Toc182481912" w:history="1">
+          <w:hyperlink w:anchor="_Toc184284743" w:history="1">
             <w:r>
               <w:rPr>
                 <w:rStyle w:val="Collegamentoipertestuale"/>
@@ -1135,7 +1269,7 @@
                 <w:noProof/>
                 <w:webHidden/>
               </w:rPr>
-              <w:instrText xml:space="preserve"> PAGEREF _Toc182481912 \h </w:instrText>
+              <w:instrText xml:space="preserve"> PAGEREF _Toc184284743 \h </w:instrText>
             </w:r>
             <w:r>
               <w:rPr>
@@ -1178,7 +1312,7 @@
               <w14:ligatures w14:val="standardContextual"/>
             </w:rPr>
           </w:pPr>
-          <w:hyperlink w:anchor="_Toc182481913" w:history="1">
+          <w:hyperlink w:anchor="_Toc184284744" w:history="1">
             <w:r>
               <w:rPr>
                 <w:rStyle w:val="Collegamentoipertestuale"/>
@@ -1205,7 +1339,7 @@
                 <w:noProof/>
                 <w:webHidden/>
               </w:rPr>
-              <w:instrText xml:space="preserve"> PAGEREF _Toc182481913 \h </w:instrText>
+              <w:instrText xml:space="preserve"> PAGEREF _Toc184284744 \h </w:instrText>
             </w:r>
             <w:r>
               <w:rPr>
@@ -1248,7 +1382,7 @@
               <w14:ligatures w14:val="standardContextual"/>
             </w:rPr>
           </w:pPr>
-          <w:hyperlink w:anchor="_Toc182481914" w:history="1">
+          <w:hyperlink w:anchor="_Toc184284745" w:history="1">
             <w:r>
               <w:rPr>
                 <w:rStyle w:val="Collegamentoipertestuale"/>
@@ -1275,7 +1409,7 @@
                 <w:noProof/>
                 <w:webHidden/>
               </w:rPr>
-              <w:instrText xml:space="preserve"> PAGEREF _Toc182481914 \h </w:instrText>
+              <w:instrText xml:space="preserve"> PAGEREF _Toc184284745 \h </w:instrText>
             </w:r>
             <w:r>
               <w:rPr>
@@ -1295,7 +1429,7 @@
                 <w:noProof/>
                 <w:webHidden/>
               </w:rPr>
-              <w:t>6</w:t>
+              <w:t>5</w:t>
             </w:r>
             <w:r>
               <w:rPr>
@@ -1442,7 +1576,7 @@
           <w:lang w:val="it-IT"/>
         </w:rPr>
       </w:pPr>
-      <w:bookmarkStart w:id="1" w:name="_Toc182481901"/>
+      <w:bookmarkStart w:id="0" w:name="_Toc184284732"/>
       <w:r>
         <w:rPr>
           <w:b w:val="0"/>
@@ -1464,18 +1598,233 @@
         </w:rPr>
         <w:t>uzione</w:t>
       </w:r>
-      <w:bookmarkEnd w:id="1"/>
+      <w:bookmarkEnd w:id="0"/>
     </w:p>
     <w:p>
-      <w:r>
-        <w:t xml:space="preserve">Questa documentazione descrive le attività di valutazione dell'usabilità e di analisi dei file di log per il sistema di gestione delle </w:t>
+      <w:proofErr w:type="spellStart"/>
+      <w:r>
+        <w:t>Questa</w:t>
+      </w:r>
+      <w:proofErr w:type="spellEnd"/>
+      <w:r>
+        <w:t xml:space="preserve"> </w:t>
+      </w:r>
+      <w:proofErr w:type="spellStart"/>
+      <w:r>
+        <w:t>documentazione</w:t>
+      </w:r>
+      <w:proofErr w:type="spellEnd"/>
+      <w:r>
+        <w:t xml:space="preserve"> </w:t>
+      </w:r>
+      <w:proofErr w:type="spellStart"/>
+      <w:r>
+        <w:t>descrive</w:t>
+      </w:r>
+      <w:proofErr w:type="spellEnd"/>
+      <w:r>
+        <w:t xml:space="preserve"> le </w:t>
+      </w:r>
+      <w:proofErr w:type="spellStart"/>
+      <w:r>
+        <w:t>attività</w:t>
+      </w:r>
+      <w:proofErr w:type="spellEnd"/>
+      <w:r>
+        <w:t xml:space="preserve"> di </w:t>
+      </w:r>
+      <w:proofErr w:type="spellStart"/>
+      <w:r>
+        <w:t>valutazione</w:t>
+      </w:r>
+      <w:proofErr w:type="spellEnd"/>
+      <w:r>
+        <w:t xml:space="preserve"> </w:t>
+      </w:r>
+      <w:proofErr w:type="spellStart"/>
+      <w:r>
+        <w:t>dell'usabilità</w:t>
+      </w:r>
+      <w:proofErr w:type="spellEnd"/>
+      <w:r>
+        <w:t xml:space="preserve"> e di </w:t>
+      </w:r>
+      <w:proofErr w:type="spellStart"/>
+      <w:r>
+        <w:t>analisi</w:t>
+      </w:r>
+      <w:proofErr w:type="spellEnd"/>
+      <w:r>
+        <w:t xml:space="preserve"> dei file di log per il </w:t>
+      </w:r>
+      <w:proofErr w:type="spellStart"/>
+      <w:r>
+        <w:t>sistema</w:t>
+      </w:r>
+      <w:proofErr w:type="spellEnd"/>
+      <w:r>
+        <w:t xml:space="preserve"> di </w:t>
+      </w:r>
+      <w:proofErr w:type="spellStart"/>
+      <w:r>
+        <w:t>gestione</w:t>
+      </w:r>
+      <w:proofErr w:type="spellEnd"/>
+      <w:r>
+        <w:t xml:space="preserve"> delle </w:t>
       </w:r>
       <w:r>
         <w:t xml:space="preserve">aste </w:t>
       </w:r>
-      <w:r>
-        <w:t>sviluppato. L'obiettivo di queste attività è quello di valutare l'efficacia, l'efficienza e la soddisfazione dell'utente nell'utilizzo dell'applicazione, individuando possibili aree di miglioramento per ottimizzare l'esperienza dell'utente</w:t>
-      </w:r>
+      <w:proofErr w:type="spellStart"/>
+      <w:r>
+        <w:t>sviluppato</w:t>
+      </w:r>
+      <w:proofErr w:type="spellEnd"/>
+      <w:r>
+        <w:t>. L'</w:t>
+      </w:r>
+      <w:proofErr w:type="spellStart"/>
+      <w:r>
+        <w:t>obiettivo</w:t>
+      </w:r>
+      <w:proofErr w:type="spellEnd"/>
+      <w:r>
+        <w:t xml:space="preserve"> di </w:t>
+      </w:r>
+      <w:proofErr w:type="spellStart"/>
+      <w:r>
+        <w:t>queste</w:t>
+      </w:r>
+      <w:proofErr w:type="spellEnd"/>
+      <w:r>
+        <w:t xml:space="preserve"> </w:t>
+      </w:r>
+      <w:proofErr w:type="spellStart"/>
+      <w:r>
+        <w:t>attività</w:t>
+      </w:r>
+      <w:proofErr w:type="spellEnd"/>
+      <w:r>
+        <w:t xml:space="preserve"> è </w:t>
+      </w:r>
+      <w:proofErr w:type="spellStart"/>
+      <w:r>
+        <w:t>quello</w:t>
+      </w:r>
+      <w:proofErr w:type="spellEnd"/>
+      <w:r>
+        <w:t xml:space="preserve"> di </w:t>
+      </w:r>
+      <w:proofErr w:type="spellStart"/>
+      <w:r>
+        <w:t>valutare</w:t>
+      </w:r>
+      <w:proofErr w:type="spellEnd"/>
+      <w:r>
+        <w:t xml:space="preserve"> l'</w:t>
+      </w:r>
+      <w:proofErr w:type="spellStart"/>
+      <w:r>
+        <w:t>efficacia</w:t>
+      </w:r>
+      <w:proofErr w:type="spellEnd"/>
+      <w:r>
+        <w:t>, l'</w:t>
+      </w:r>
+      <w:proofErr w:type="spellStart"/>
+      <w:r>
+        <w:t>efficienza</w:t>
+      </w:r>
+      <w:proofErr w:type="spellEnd"/>
+      <w:r>
+        <w:t xml:space="preserve"> e la </w:t>
+      </w:r>
+      <w:proofErr w:type="spellStart"/>
+      <w:r>
+        <w:t>soddisfazione</w:t>
+      </w:r>
+      <w:proofErr w:type="spellEnd"/>
+      <w:r>
+        <w:t xml:space="preserve"> </w:t>
+      </w:r>
+      <w:proofErr w:type="spellStart"/>
+      <w:r>
+        <w:t>dell'utente</w:t>
+      </w:r>
+      <w:proofErr w:type="spellEnd"/>
+      <w:r>
+        <w:t xml:space="preserve"> </w:t>
+      </w:r>
+      <w:proofErr w:type="spellStart"/>
+      <w:r>
+        <w:t>nell'utilizzo</w:t>
+      </w:r>
+      <w:proofErr w:type="spellEnd"/>
+      <w:r>
+        <w:t xml:space="preserve"> </w:t>
+      </w:r>
+      <w:proofErr w:type="spellStart"/>
+      <w:r>
+        <w:t>dell'applicazione</w:t>
+      </w:r>
+      <w:proofErr w:type="spellEnd"/>
+      <w:r>
+        <w:t xml:space="preserve">, </w:t>
+      </w:r>
+      <w:proofErr w:type="spellStart"/>
+      <w:r>
+        <w:t>individuando</w:t>
+      </w:r>
+      <w:proofErr w:type="spellEnd"/>
+      <w:r>
+        <w:t xml:space="preserve"> </w:t>
+      </w:r>
+      <w:proofErr w:type="spellStart"/>
+      <w:r>
+        <w:t>possibili</w:t>
+      </w:r>
+      <w:proofErr w:type="spellEnd"/>
+      <w:r>
+        <w:t xml:space="preserve"> </w:t>
+      </w:r>
+      <w:proofErr w:type="spellStart"/>
+      <w:r>
+        <w:t>aree</w:t>
+      </w:r>
+      <w:proofErr w:type="spellEnd"/>
+      <w:r>
+        <w:t xml:space="preserve"> di </w:t>
+      </w:r>
+      <w:proofErr w:type="spellStart"/>
+      <w:r>
+        <w:t>miglioramento</w:t>
+      </w:r>
+      <w:proofErr w:type="spellEnd"/>
+      <w:r>
+        <w:t xml:space="preserve"> per </w:t>
+      </w:r>
+      <w:proofErr w:type="spellStart"/>
+      <w:r>
+        <w:t>ottimizzare</w:t>
+      </w:r>
+      <w:proofErr w:type="spellEnd"/>
+      <w:r>
+        <w:t xml:space="preserve"> l'</w:t>
+      </w:r>
+      <w:proofErr w:type="spellStart"/>
+      <w:r>
+        <w:t>esperienza</w:t>
+      </w:r>
+      <w:proofErr w:type="spellEnd"/>
+      <w:r>
+        <w:t xml:space="preserve"> </w:t>
+      </w:r>
+      <w:proofErr w:type="spellStart"/>
+      <w:r>
+        <w:t>dell'utente</w:t>
+      </w:r>
+      <w:proofErr w:type="spellEnd"/>
       <w:r>
         <w:t>.</w:t>
       </w:r>
@@ -1496,8 +1845,8 @@
           <w:bCs w:val="0"/>
         </w:rPr>
       </w:pPr>
-      <w:bookmarkStart w:id="2" w:name="_Ref182481856"/>
-      <w:bookmarkStart w:id="3" w:name="_Toc182481902"/>
+      <w:bookmarkStart w:id="1" w:name="_Ref182481856"/>
+      <w:bookmarkStart w:id="2" w:name="_Toc184284733"/>
       <w:r>
         <w:rPr>
           <w:b w:val="0"/>
@@ -1505,8 +1854,8 @@
         </w:rPr>
         <w:t>Valutazione dell'usabilità sul campo</w:t>
       </w:r>
+      <w:bookmarkEnd w:id="1"/>
       <w:bookmarkEnd w:id="2"/>
-      <w:bookmarkEnd w:id="3"/>
     </w:p>
     <w:p>
       <w:pPr>
@@ -1516,7 +1865,7 @@
           <w:bCs/>
         </w:rPr>
       </w:pPr>
-      <w:bookmarkStart w:id="4" w:name="_Toc182481903"/>
+      <w:bookmarkStart w:id="3" w:name="_Toc184284734"/>
       <w:r>
         <w:rPr>
           <w:b/>
@@ -1524,27 +1873,288 @@
         </w:rPr>
         <w:t>Obiettivo della valutazione</w:t>
       </w:r>
+      <w:bookmarkEnd w:id="3"/>
+    </w:p>
+    <w:p>
+      <w:r>
+        <w:t xml:space="preserve">La </w:t>
+      </w:r>
+      <w:proofErr w:type="spellStart"/>
+      <w:r>
+        <w:t>valutazione</w:t>
+      </w:r>
+      <w:proofErr w:type="spellEnd"/>
+      <w:r>
+        <w:t xml:space="preserve"> </w:t>
+      </w:r>
+      <w:proofErr w:type="spellStart"/>
+      <w:r>
+        <w:t>dell'usabilità</w:t>
+      </w:r>
+      <w:proofErr w:type="spellEnd"/>
+      <w:r>
+        <w:t xml:space="preserve"> </w:t>
+      </w:r>
+      <w:proofErr w:type="spellStart"/>
+      <w:r>
+        <w:t>sul</w:t>
+      </w:r>
+      <w:proofErr w:type="spellEnd"/>
+      <w:r>
+        <w:t xml:space="preserve"> campo ha l'</w:t>
+      </w:r>
+      <w:proofErr w:type="spellStart"/>
+      <w:r>
+        <w:t>obiettivo</w:t>
+      </w:r>
+      <w:proofErr w:type="spellEnd"/>
+      <w:r>
+        <w:t xml:space="preserve"> di </w:t>
+      </w:r>
+      <w:proofErr w:type="spellStart"/>
+      <w:r>
+        <w:t>analizzare</w:t>
+      </w:r>
+      <w:proofErr w:type="spellEnd"/>
+      <w:r>
+        <w:t xml:space="preserve"> come </w:t>
+      </w:r>
+      <w:proofErr w:type="spellStart"/>
+      <w:r>
+        <w:t>gli</w:t>
+      </w:r>
+      <w:proofErr w:type="spellEnd"/>
+      <w:r>
+        <w:t xml:space="preserve"> </w:t>
+      </w:r>
+      <w:proofErr w:type="spellStart"/>
+      <w:r>
+        <w:t>utenti</w:t>
+      </w:r>
+      <w:proofErr w:type="spellEnd"/>
+      <w:r>
+        <w:t xml:space="preserve"> </w:t>
+      </w:r>
+      <w:proofErr w:type="spellStart"/>
+      <w:r>
+        <w:t>reali</w:t>
+      </w:r>
+      <w:proofErr w:type="spellEnd"/>
+      <w:r>
+        <w:t xml:space="preserve"> </w:t>
+      </w:r>
+      <w:proofErr w:type="spellStart"/>
+      <w:r>
+        <w:t>interagiscono</w:t>
+      </w:r>
+      <w:proofErr w:type="spellEnd"/>
+      <w:r>
+        <w:t xml:space="preserve"> con l'</w:t>
+      </w:r>
+      <w:proofErr w:type="spellStart"/>
+      <w:r>
+        <w:t>applicazione</w:t>
+      </w:r>
+      <w:proofErr w:type="spellEnd"/>
+      <w:r>
+        <w:t xml:space="preserve"> in un </w:t>
+      </w:r>
+      <w:proofErr w:type="spellStart"/>
+      <w:r>
+        <w:t>ambiente</w:t>
+      </w:r>
+      <w:proofErr w:type="spellEnd"/>
+      <w:r>
+        <w:t xml:space="preserve"> </w:t>
+      </w:r>
+      <w:proofErr w:type="spellStart"/>
+      <w:r>
+        <w:t>controllato</w:t>
+      </w:r>
+      <w:proofErr w:type="spellEnd"/>
+      <w:r>
+        <w:t xml:space="preserve"> e </w:t>
+      </w:r>
+      <w:proofErr w:type="spellStart"/>
+      <w:r>
+        <w:t>ottenere</w:t>
+      </w:r>
+      <w:proofErr w:type="spellEnd"/>
+      <w:r>
+        <w:t xml:space="preserve"> un feedback </w:t>
+      </w:r>
+      <w:proofErr w:type="spellStart"/>
+      <w:r>
+        <w:t>diretto</w:t>
+      </w:r>
+      <w:proofErr w:type="spellEnd"/>
+      <w:r>
+        <w:t xml:space="preserve"> </w:t>
+      </w:r>
+      <w:proofErr w:type="spellStart"/>
+      <w:r>
+        <w:t>sull'esperienza</w:t>
+      </w:r>
+      <w:proofErr w:type="spellEnd"/>
+      <w:r>
+        <w:t xml:space="preserve"> </w:t>
+      </w:r>
+      <w:proofErr w:type="spellStart"/>
+      <w:r>
+        <w:t>dell'utente</w:t>
+      </w:r>
+      <w:proofErr w:type="spellEnd"/>
+      <w:r>
+        <w:t>.</w:t>
+      </w:r>
+    </w:p>
+    <w:p>
+      <w:pPr>
+        <w:pStyle w:val="Titolo2"/>
+      </w:pPr>
+      <w:bookmarkStart w:id="4" w:name="_Toc184284735"/>
+      <w:r>
+        <w:t>Metodologia</w:t>
+      </w:r>
       <w:bookmarkEnd w:id="4"/>
     </w:p>
     <w:p>
       <w:r>
-        <w:t>La valutazione dell'usabilità sul campo ha l'obiettivo di analizzare come gli utenti reali interagiscono con l'applicazione in un ambiente controllato e ottenere un feedback diretto sull'esperienza dell'utente.</w:t>
-      </w:r>
-    </w:p>
-    <w:p>
-      <w:pPr>
-        <w:pStyle w:val="Titolo2"/>
-      </w:pPr>
-      <w:bookmarkStart w:id="5" w:name="_Toc182481904"/>
-      <w:r>
-        <w:t>Metodologia</w:t>
-      </w:r>
-      <w:bookmarkEnd w:id="5"/>
-    </w:p>
-    <w:p>
-      <w:r>
-        <w:t>Sono stati selezionati 5 utenti rappresentativi del target del sistema per completare i task principali dell’applicazione. I task assegnati agli utenti sono i seguenti</w:t>
-      </w:r>
+        <w:t xml:space="preserve">Sono </w:t>
+      </w:r>
+      <w:proofErr w:type="spellStart"/>
+      <w:r>
+        <w:t>stati</w:t>
+      </w:r>
+      <w:proofErr w:type="spellEnd"/>
+      <w:r>
+        <w:t xml:space="preserve"> </w:t>
+      </w:r>
+      <w:proofErr w:type="spellStart"/>
+      <w:r>
+        <w:t>selezionati</w:t>
+      </w:r>
+      <w:proofErr w:type="spellEnd"/>
+      <w:r>
+        <w:t xml:space="preserve"> 5 </w:t>
+      </w:r>
+      <w:proofErr w:type="spellStart"/>
+      <w:r>
+        <w:t>utenti</w:t>
+      </w:r>
+      <w:proofErr w:type="spellEnd"/>
+      <w:r>
+        <w:t xml:space="preserve"> </w:t>
+      </w:r>
+      <w:proofErr w:type="spellStart"/>
+      <w:r>
+        <w:t>rappresentativi</w:t>
+      </w:r>
+      <w:proofErr w:type="spellEnd"/>
+      <w:r>
+        <w:t xml:space="preserve"> </w:t>
+      </w:r>
+      <w:proofErr w:type="spellStart"/>
+      <w:r>
+        <w:t>del</w:t>
+      </w:r>
+      <w:proofErr w:type="spellEnd"/>
+      <w:r>
+        <w:t xml:space="preserve"> </w:t>
+      </w:r>
+      <w:proofErr w:type="spellStart"/>
+      <w:r>
+        <w:t>target</w:t>
+      </w:r>
+      <w:proofErr w:type="spellEnd"/>
+      <w:r>
+        <w:t xml:space="preserve"> </w:t>
+      </w:r>
+      <w:proofErr w:type="spellStart"/>
+      <w:r>
+        <w:t>del</w:t>
+      </w:r>
+      <w:proofErr w:type="spellEnd"/>
+      <w:r>
+        <w:t xml:space="preserve"> </w:t>
+      </w:r>
+      <w:proofErr w:type="spellStart"/>
+      <w:r>
+        <w:t>sistema</w:t>
+      </w:r>
+      <w:proofErr w:type="spellEnd"/>
+      <w:r>
+        <w:t xml:space="preserve"> per </w:t>
+      </w:r>
+      <w:proofErr w:type="spellStart"/>
+      <w:r>
+        <w:t>completare</w:t>
+      </w:r>
+      <w:proofErr w:type="spellEnd"/>
+      <w:r>
+        <w:t xml:space="preserve"> i </w:t>
+      </w:r>
+      <w:proofErr w:type="spellStart"/>
+      <w:r>
+        <w:t>task</w:t>
+      </w:r>
+      <w:proofErr w:type="spellEnd"/>
+      <w:r>
+        <w:t xml:space="preserve"> </w:t>
+      </w:r>
+      <w:proofErr w:type="spellStart"/>
+      <w:r>
+        <w:t>principali</w:t>
+      </w:r>
+      <w:proofErr w:type="spellEnd"/>
+      <w:r>
+        <w:t xml:space="preserve"> </w:t>
+      </w:r>
+      <w:proofErr w:type="spellStart"/>
+      <w:r>
+        <w:t>dell’applicazione</w:t>
+      </w:r>
+      <w:proofErr w:type="spellEnd"/>
+      <w:r>
+        <w:t xml:space="preserve">. I </w:t>
+      </w:r>
+      <w:proofErr w:type="spellStart"/>
+      <w:r>
+        <w:t>task</w:t>
+      </w:r>
+      <w:proofErr w:type="spellEnd"/>
+      <w:r>
+        <w:t xml:space="preserve"> </w:t>
+      </w:r>
+      <w:proofErr w:type="spellStart"/>
+      <w:r>
+        <w:t>assegnati</w:t>
+      </w:r>
+      <w:proofErr w:type="spellEnd"/>
+      <w:r>
+        <w:t xml:space="preserve"> </w:t>
+      </w:r>
+      <w:proofErr w:type="spellStart"/>
+      <w:r>
+        <w:t>agli</w:t>
+      </w:r>
+      <w:proofErr w:type="spellEnd"/>
+      <w:r>
+        <w:t xml:space="preserve"> </w:t>
+      </w:r>
+      <w:proofErr w:type="spellStart"/>
+      <w:r>
+        <w:t>utenti</w:t>
+      </w:r>
+      <w:proofErr w:type="spellEnd"/>
+      <w:r>
+        <w:t xml:space="preserve"> sono i </w:t>
+      </w:r>
+      <w:proofErr w:type="spellStart"/>
+      <w:r>
+        <w:t>seguenti</w:t>
+      </w:r>
+      <w:proofErr w:type="spellEnd"/>
       <w:r>
         <w:t>:</w:t>
       </w:r>
@@ -1557,11 +2167,21 @@
           <w:numId w:val="6"/>
         </w:numPr>
       </w:pPr>
-      <w:r>
-        <w:t xml:space="preserve">Creazione di </w:t>
-      </w:r>
-      <w:r>
-        <w:t>un’asta ;</w:t>
+      <w:proofErr w:type="spellStart"/>
+      <w:r>
+        <w:t>Creazione</w:t>
+      </w:r>
+      <w:proofErr w:type="spellEnd"/>
+      <w:r>
+        <w:t xml:space="preserve"> di </w:t>
+      </w:r>
+      <w:proofErr w:type="spellStart"/>
+      <w:r>
+        <w:t>un’asta</w:t>
+      </w:r>
+      <w:proofErr w:type="spellEnd"/>
+      <w:r>
+        <w:t> ;</w:t>
       </w:r>
     </w:p>
     <w:p>
@@ -1572,9 +2192,35 @@
           <w:numId w:val="6"/>
         </w:numPr>
       </w:pPr>
-      <w:r>
-        <w:t>Visualizzare l’elenco delle proprie aste attive</w:t>
-      </w:r>
+      <w:proofErr w:type="spellStart"/>
+      <w:r>
+        <w:t>Visualizzare</w:t>
+      </w:r>
+      <w:proofErr w:type="spellEnd"/>
+      <w:r>
+        <w:t xml:space="preserve"> l’</w:t>
+      </w:r>
+      <w:proofErr w:type="spellStart"/>
+      <w:r>
+        <w:t>elenco</w:t>
+      </w:r>
+      <w:proofErr w:type="spellEnd"/>
+      <w:r>
+        <w:t xml:space="preserve"> delle </w:t>
+      </w:r>
+      <w:proofErr w:type="spellStart"/>
+      <w:r>
+        <w:t>proprie</w:t>
+      </w:r>
+      <w:proofErr w:type="spellEnd"/>
+      <w:r>
+        <w:t xml:space="preserve"> aste </w:t>
+      </w:r>
+      <w:proofErr w:type="spellStart"/>
+      <w:r>
+        <w:t>attive</w:t>
+      </w:r>
+      <w:proofErr w:type="spellEnd"/>
       <w:r>
         <w:t> ;</w:t>
       </w:r>
@@ -1587,30 +2233,109 @@
           <w:numId w:val="6"/>
         </w:numPr>
       </w:pPr>
+      <w:proofErr w:type="spellStart"/>
       <w:r>
         <w:t>Cancellare</w:t>
       </w:r>
-      <w:r>
-        <w:t xml:space="preserve"> un’asta attiva</w:t>
-      </w:r>
+      <w:proofErr w:type="spellEnd"/>
+      <w:r>
+        <w:t xml:space="preserve"> </w:t>
+      </w:r>
+      <w:proofErr w:type="spellStart"/>
+      <w:r>
+        <w:t>un’asta</w:t>
+      </w:r>
+      <w:proofErr w:type="spellEnd"/>
+      <w:r>
+        <w:t xml:space="preserve"> </w:t>
+      </w:r>
+      <w:proofErr w:type="spellStart"/>
+      <w:r>
+        <w:t>attiva</w:t>
+      </w:r>
+      <w:proofErr w:type="spellEnd"/>
       <w:r>
         <w:t> ;</w:t>
       </w:r>
     </w:p>
     <w:p>
       <w:r>
-        <w:t>Durante l’interazione, sono stati registrati tempi di completamento, difficoltà riscontrate e suggerimenti di miglioramento.</w:t>
+        <w:t>Durante l’</w:t>
+      </w:r>
+      <w:proofErr w:type="spellStart"/>
+      <w:r>
+        <w:t>interazione</w:t>
+      </w:r>
+      <w:proofErr w:type="spellEnd"/>
+      <w:r>
+        <w:t xml:space="preserve">, sono </w:t>
+      </w:r>
+      <w:proofErr w:type="spellStart"/>
+      <w:r>
+        <w:t>stati</w:t>
+      </w:r>
+      <w:proofErr w:type="spellEnd"/>
+      <w:r>
+        <w:t xml:space="preserve"> </w:t>
+      </w:r>
+      <w:proofErr w:type="spellStart"/>
+      <w:r>
+        <w:t>registrati</w:t>
+      </w:r>
+      <w:proofErr w:type="spellEnd"/>
+      <w:r>
+        <w:t xml:space="preserve"> tempi di </w:t>
+      </w:r>
+      <w:proofErr w:type="spellStart"/>
+      <w:r>
+        <w:t>completamento</w:t>
+      </w:r>
+      <w:proofErr w:type="spellEnd"/>
+      <w:r>
+        <w:t xml:space="preserve">, </w:t>
+      </w:r>
+      <w:proofErr w:type="spellStart"/>
+      <w:r>
+        <w:t>difficoltà</w:t>
+      </w:r>
+      <w:proofErr w:type="spellEnd"/>
+      <w:r>
+        <w:t xml:space="preserve"> </w:t>
+      </w:r>
+      <w:proofErr w:type="spellStart"/>
+      <w:r>
+        <w:t>riscontrate</w:t>
+      </w:r>
+      <w:proofErr w:type="spellEnd"/>
+      <w:r>
+        <w:t xml:space="preserve"> e </w:t>
+      </w:r>
+      <w:proofErr w:type="spellStart"/>
+      <w:r>
+        <w:t>suggerimenti</w:t>
+      </w:r>
+      <w:proofErr w:type="spellEnd"/>
+      <w:r>
+        <w:t xml:space="preserve"> di </w:t>
+      </w:r>
+      <w:proofErr w:type="spellStart"/>
+      <w:r>
+        <w:t>miglioramento</w:t>
+      </w:r>
+      <w:proofErr w:type="spellEnd"/>
+      <w:r>
+        <w:t>.</w:t>
       </w:r>
     </w:p>
     <w:p>
       <w:pPr>
         <w:pStyle w:val="Titolo2"/>
       </w:pPr>
-      <w:bookmarkStart w:id="6" w:name="_Toc182481905"/>
+      <w:bookmarkStart w:id="5" w:name="_Toc184284736"/>
       <w:r>
         <w:t>Risultati della Valutazione</w:t>
       </w:r>
-      <w:bookmarkEnd w:id="6"/>
+      <w:bookmarkEnd w:id="5"/>
     </w:p>
     <w:p/>
     <w:tbl>
@@ -1671,8 +2396,17 @@
                 <w:sz w:val="22"/>
                 <w:szCs w:val="22"/>
               </w:rPr>
-              <w:t>Tempo Medio di Completamento</w:t>
-            </w:r>
+              <w:t xml:space="preserve">Tempo Medio di </w:t>
+            </w:r>
+            <w:proofErr w:type="spellStart"/>
+            <w:r>
+              <w:rPr>
+                <w:sz w:val="22"/>
+                <w:szCs w:val="22"/>
+              </w:rPr>
+              <w:t>Completamento</w:t>
+            </w:r>
+            <w:proofErr w:type="spellEnd"/>
           </w:p>
         </w:tc>
         <w:tc>
@@ -1689,13 +2423,31 @@
                 <w:szCs w:val="22"/>
               </w:rPr>
             </w:pPr>
+            <w:proofErr w:type="spellStart"/>
             <w:r>
               <w:rPr>
                 <w:sz w:val="22"/>
                 <w:szCs w:val="22"/>
               </w:rPr>
-              <w:t>Difficoltà Riscontrate</w:t>
-            </w:r>
+              <w:t>Difficoltà</w:t>
+            </w:r>
+            <w:proofErr w:type="spellEnd"/>
+            <w:r>
+              <w:rPr>
+                <w:sz w:val="22"/>
+                <w:szCs w:val="22"/>
+              </w:rPr>
+              <w:t xml:space="preserve"> </w:t>
+            </w:r>
+            <w:proofErr w:type="spellStart"/>
+            <w:r>
+              <w:rPr>
+                <w:sz w:val="22"/>
+                <w:szCs w:val="22"/>
+              </w:rPr>
+              <w:t>Riscontrate</w:t>
+            </w:r>
+            <w:proofErr w:type="spellEnd"/>
           </w:p>
         </w:tc>
         <w:tc>
@@ -1712,13 +2464,31 @@
                 <w:szCs w:val="22"/>
               </w:rPr>
             </w:pPr>
+            <w:proofErr w:type="spellStart"/>
             <w:r>
               <w:rPr>
                 <w:sz w:val="22"/>
                 <w:szCs w:val="22"/>
               </w:rPr>
-              <w:t>Suggerimenti di Miglioramento</w:t>
-            </w:r>
+              <w:t>Suggerimenti</w:t>
+            </w:r>
+            <w:proofErr w:type="spellEnd"/>
+            <w:r>
+              <w:rPr>
+                <w:sz w:val="22"/>
+                <w:szCs w:val="22"/>
+              </w:rPr>
+              <w:t xml:space="preserve"> di </w:t>
+            </w:r>
+            <w:proofErr w:type="spellStart"/>
+            <w:r>
+              <w:rPr>
+                <w:sz w:val="22"/>
+                <w:szCs w:val="22"/>
+              </w:rPr>
+              <w:t>Miglioramento</w:t>
+            </w:r>
+            <w:proofErr w:type="spellEnd"/>
           </w:p>
         </w:tc>
       </w:tr>
@@ -1735,9 +2505,19 @@
             <w:pPr>
               <w:spacing w:line="360" w:lineRule="auto"/>
             </w:pPr>
-            <w:r>
-              <w:t>Creazione di un’asta</w:t>
-            </w:r>
+            <w:proofErr w:type="spellStart"/>
+            <w:r>
+              <w:t>Creazione</w:t>
+            </w:r>
+            <w:proofErr w:type="spellEnd"/>
+            <w:r>
+              <w:t xml:space="preserve"> di </w:t>
+            </w:r>
+            <w:proofErr w:type="spellStart"/>
+            <w:r>
+              <w:t>un’asta</w:t>
+            </w:r>
+            <w:proofErr w:type="spellEnd"/>
           </w:p>
         </w:tc>
         <w:tc>
@@ -1750,8 +2530,13 @@
               <w:cnfStyle w:val="000000100000" w:firstRow="0" w:lastRow="0" w:firstColumn="0" w:lastColumn="0" w:oddVBand="0" w:evenVBand="0" w:oddHBand="1" w:evenHBand="0" w:firstRowFirstColumn="0" w:firstRowLastColumn="0" w:lastRowFirstColumn="0" w:lastRowLastColumn="0"/>
             </w:pPr>
             <w:r>
-              <w:t>1 minuto</w:t>
-            </w:r>
+              <w:t xml:space="preserve">1 </w:t>
+            </w:r>
+            <w:proofErr w:type="spellStart"/>
+            <w:r>
+              <w:t>minuto</w:t>
+            </w:r>
+            <w:proofErr w:type="spellEnd"/>
           </w:p>
         </w:tc>
         <w:tc>
@@ -1764,7 +2549,143 @@
               <w:cnfStyle w:val="000000100000" w:firstRow="0" w:lastRow="0" w:firstColumn="0" w:lastColumn="0" w:oddVBand="0" w:evenVBand="0" w:oddHBand="1" w:evenHBand="0" w:firstRowFirstColumn="0" w:firstRowLastColumn="0" w:lastRowFirstColumn="0" w:lastRowLastColumn="0"/>
             </w:pPr>
             <w:r>
-              <w:t>Due utenti su 5 hanno avuto difficoltà a trovare il pulsante la pagina dedicata alla creazione dell’asta (essa presente nella pagina account, basta cliccare sull’omino presente nella navbar)</w:t>
+              <w:t xml:space="preserve">Due </w:t>
+            </w:r>
+            <w:proofErr w:type="spellStart"/>
+            <w:r>
+              <w:t>utenti</w:t>
+            </w:r>
+            <w:proofErr w:type="spellEnd"/>
+            <w:r>
+              <w:t xml:space="preserve"> su 5 </w:t>
+            </w:r>
+            <w:proofErr w:type="spellStart"/>
+            <w:r>
+              <w:t>hanno</w:t>
+            </w:r>
+            <w:proofErr w:type="spellEnd"/>
+            <w:r>
+              <w:t xml:space="preserve"> </w:t>
+            </w:r>
+            <w:proofErr w:type="spellStart"/>
+            <w:r>
+              <w:t>avuto</w:t>
+            </w:r>
+            <w:proofErr w:type="spellEnd"/>
+            <w:r>
+              <w:t xml:space="preserve"> </w:t>
+            </w:r>
+            <w:proofErr w:type="spellStart"/>
+            <w:r>
+              <w:t>difficoltà</w:t>
+            </w:r>
+            <w:proofErr w:type="spellEnd"/>
+            <w:r>
+              <w:t xml:space="preserve"> a </w:t>
+            </w:r>
+            <w:proofErr w:type="spellStart"/>
+            <w:r>
+              <w:t>trovare</w:t>
+            </w:r>
+            <w:proofErr w:type="spellEnd"/>
+            <w:r>
+              <w:t xml:space="preserve"> il pulsante la pagina </w:t>
+            </w:r>
+            <w:proofErr w:type="spellStart"/>
+            <w:r>
+              <w:t>dedicata</w:t>
+            </w:r>
+            <w:proofErr w:type="spellEnd"/>
+            <w:r>
+              <w:t xml:space="preserve"> alla </w:t>
+            </w:r>
+            <w:proofErr w:type="spellStart"/>
+            <w:r>
+              <w:t>creazione</w:t>
+            </w:r>
+            <w:proofErr w:type="spellEnd"/>
+            <w:r>
+              <w:t xml:space="preserve"> </w:t>
+            </w:r>
+            <w:proofErr w:type="spellStart"/>
+            <w:r>
+              <w:t>dell’asta</w:t>
+            </w:r>
+            <w:proofErr w:type="spellEnd"/>
+            <w:r>
+              <w:t xml:space="preserve"> (</w:t>
+            </w:r>
+            <w:proofErr w:type="spellStart"/>
+            <w:r>
+              <w:t>essa</w:t>
+            </w:r>
+            <w:proofErr w:type="spellEnd"/>
+            <w:r>
+              <w:t xml:space="preserve"> </w:t>
+            </w:r>
+            <w:proofErr w:type="spellStart"/>
+            <w:r>
+              <w:t>presente</w:t>
+            </w:r>
+            <w:proofErr w:type="spellEnd"/>
+            <w:r>
+              <w:t xml:space="preserve"> </w:t>
+            </w:r>
+            <w:proofErr w:type="spellStart"/>
+            <w:r>
+              <w:t>nella</w:t>
+            </w:r>
+            <w:proofErr w:type="spellEnd"/>
+            <w:r>
+              <w:t xml:space="preserve"> pagina </w:t>
+            </w:r>
+            <w:proofErr w:type="spellStart"/>
+            <w:r>
+              <w:t>account</w:t>
+            </w:r>
+            <w:proofErr w:type="spellEnd"/>
+            <w:r>
+              <w:t xml:space="preserve">, basta </w:t>
+            </w:r>
+            <w:proofErr w:type="spellStart"/>
+            <w:r>
+              <w:t>cliccare</w:t>
+            </w:r>
+            <w:proofErr w:type="spellEnd"/>
+            <w:r>
+              <w:t xml:space="preserve"> </w:t>
+            </w:r>
+            <w:proofErr w:type="spellStart"/>
+            <w:r>
+              <w:t>sull’omino</w:t>
+            </w:r>
+            <w:proofErr w:type="spellEnd"/>
+            <w:r>
+              <w:t xml:space="preserve"> </w:t>
+            </w:r>
+            <w:proofErr w:type="spellStart"/>
+            <w:r>
+              <w:t>presente</w:t>
+            </w:r>
+            <w:proofErr w:type="spellEnd"/>
+            <w:r>
+              <w:t xml:space="preserve"> </w:t>
+            </w:r>
+            <w:proofErr w:type="spellStart"/>
+            <w:r>
+              <w:t>nella</w:t>
+            </w:r>
+            <w:proofErr w:type="spellEnd"/>
+            <w:r>
+              <w:t xml:space="preserve"> </w:t>
+            </w:r>
+            <w:proofErr w:type="spellStart"/>
+            <w:r>
+              <w:t>navbar</w:t>
+            </w:r>
+            <w:proofErr w:type="spellEnd"/>
+            <w:r>
+              <w:t>)</w:t>
             </w:r>
           </w:p>
         </w:tc>
@@ -1777,9 +2698,75 @@
               <w:spacing w:line="360" w:lineRule="auto"/>
               <w:cnfStyle w:val="000000100000" w:firstRow="0" w:lastRow="0" w:firstColumn="0" w:lastColumn="0" w:oddVBand="0" w:evenVBand="0" w:oddHBand="1" w:evenHBand="0" w:firstRowFirstColumn="0" w:firstRowLastColumn="0" w:lastRowFirstColumn="0" w:lastRowLastColumn="0"/>
             </w:pPr>
-            <w:r>
-              <w:t>Inserire linee guida all’avvio dell’applicazione in modo da potersi orientare meglio all’interno dell’applicazione</w:t>
-            </w:r>
+            <w:proofErr w:type="spellStart"/>
+            <w:r>
+              <w:t>Inserire</w:t>
+            </w:r>
+            <w:proofErr w:type="spellEnd"/>
+            <w:r>
+              <w:t xml:space="preserve"> </w:t>
+            </w:r>
+            <w:proofErr w:type="spellStart"/>
+            <w:r>
+              <w:t>linee</w:t>
+            </w:r>
+            <w:proofErr w:type="spellEnd"/>
+            <w:r>
+              <w:t xml:space="preserve"> guida </w:t>
+            </w:r>
+            <w:proofErr w:type="spellStart"/>
+            <w:r>
+              <w:t>all’avvio</w:t>
+            </w:r>
+            <w:proofErr w:type="spellEnd"/>
+            <w:r>
+              <w:t xml:space="preserve"> </w:t>
+            </w:r>
+            <w:proofErr w:type="spellStart"/>
+            <w:r>
+              <w:t>dell’applicazione</w:t>
+            </w:r>
+            <w:proofErr w:type="spellEnd"/>
+            <w:r>
+              <w:t xml:space="preserve"> in modo da </w:t>
+            </w:r>
+            <w:proofErr w:type="spellStart"/>
+            <w:r>
+              <w:t>potersi</w:t>
+            </w:r>
+            <w:proofErr w:type="spellEnd"/>
+            <w:r>
+              <w:t xml:space="preserve"> </w:t>
+            </w:r>
+            <w:proofErr w:type="spellStart"/>
+            <w:r>
+              <w:t>orientare</w:t>
+            </w:r>
+            <w:proofErr w:type="spellEnd"/>
+            <w:r>
+              <w:t xml:space="preserve"> </w:t>
+            </w:r>
+            <w:proofErr w:type="spellStart"/>
+            <w:r>
+              <w:t>meglio</w:t>
+            </w:r>
+            <w:proofErr w:type="spellEnd"/>
+            <w:r>
+              <w:t xml:space="preserve"> </w:t>
+            </w:r>
+            <w:proofErr w:type="spellStart"/>
+            <w:r>
+              <w:t>all’interno</w:t>
+            </w:r>
+            <w:proofErr w:type="spellEnd"/>
+            <w:r>
+              <w:t xml:space="preserve"> </w:t>
+            </w:r>
+            <w:proofErr w:type="spellStart"/>
+            <w:r>
+              <w:t>dell’applicazione</w:t>
+            </w:r>
+            <w:proofErr w:type="spellEnd"/>
           </w:p>
         </w:tc>
       </w:tr>
@@ -1793,9 +2780,35 @@
             <w:pPr>
               <w:spacing w:line="360" w:lineRule="auto"/>
             </w:pPr>
-            <w:r>
-              <w:t>Visualizzare l’elenco delle proprie aste attive</w:t>
-            </w:r>
+            <w:proofErr w:type="spellStart"/>
+            <w:r>
+              <w:t>Visualizzare</w:t>
+            </w:r>
+            <w:proofErr w:type="spellEnd"/>
+            <w:r>
+              <w:t xml:space="preserve"> l’</w:t>
+            </w:r>
+            <w:proofErr w:type="spellStart"/>
+            <w:r>
+              <w:t>elenco</w:t>
+            </w:r>
+            <w:proofErr w:type="spellEnd"/>
+            <w:r>
+              <w:t xml:space="preserve"> delle </w:t>
+            </w:r>
+            <w:proofErr w:type="spellStart"/>
+            <w:r>
+              <w:t>proprie</w:t>
+            </w:r>
+            <w:proofErr w:type="spellEnd"/>
+            <w:r>
+              <w:t xml:space="preserve"> aste </w:t>
+            </w:r>
+            <w:proofErr w:type="spellStart"/>
+            <w:r>
+              <w:t>attive</w:t>
+            </w:r>
+            <w:proofErr w:type="spellEnd"/>
           </w:p>
         </w:tc>
         <w:tc>
@@ -1808,8 +2821,13 @@
               <w:cnfStyle w:val="000000000000" w:firstRow="0" w:lastRow="0" w:firstColumn="0" w:lastColumn="0" w:oddVBand="0" w:evenVBand="0" w:oddHBand="0" w:evenHBand="0" w:firstRowFirstColumn="0" w:firstRowLastColumn="0" w:lastRowFirstColumn="0" w:lastRowLastColumn="0"/>
             </w:pPr>
             <w:r>
-              <w:t>30 secondi</w:t>
-            </w:r>
+              <w:t xml:space="preserve">30 </w:t>
+            </w:r>
+            <w:proofErr w:type="spellStart"/>
+            <w:r>
+              <w:t>secondi</w:t>
+            </w:r>
+            <w:proofErr w:type="spellEnd"/>
           </w:p>
         </w:tc>
         <w:tc>
@@ -1821,9 +2839,27 @@
               <w:spacing w:line="360" w:lineRule="auto"/>
               <w:cnfStyle w:val="000000000000" w:firstRow="0" w:lastRow="0" w:firstColumn="0" w:lastColumn="0" w:oddVBand="0" w:evenVBand="0" w:oddHBand="0" w:evenHBand="0" w:firstRowFirstColumn="0" w:firstRowLastColumn="0" w:lastRowFirstColumn="0" w:lastRowLastColumn="0"/>
             </w:pPr>
-            <w:r>
-              <w:t>Nessuna difficoltà riscontrata</w:t>
-            </w:r>
+            <w:proofErr w:type="spellStart"/>
+            <w:r>
+              <w:t>Nessuna</w:t>
+            </w:r>
+            <w:proofErr w:type="spellEnd"/>
+            <w:r>
+              <w:t xml:space="preserve"> </w:t>
+            </w:r>
+            <w:proofErr w:type="spellStart"/>
+            <w:r>
+              <w:t>difficoltà</w:t>
+            </w:r>
+            <w:proofErr w:type="spellEnd"/>
+            <w:r>
+              <w:t xml:space="preserve"> </w:t>
+            </w:r>
+            <w:proofErr w:type="spellStart"/>
+            <w:r>
+              <w:t>riscontrata</w:t>
+            </w:r>
+            <w:proofErr w:type="spellEnd"/>
           </w:p>
         </w:tc>
         <w:tc>
@@ -1835,9 +2871,27 @@
               <w:spacing w:line="360" w:lineRule="auto"/>
               <w:cnfStyle w:val="000000000000" w:firstRow="0" w:lastRow="0" w:firstColumn="0" w:lastColumn="0" w:oddVBand="0" w:evenVBand="0" w:oddHBand="0" w:evenHBand="0" w:firstRowFirstColumn="0" w:firstRowLastColumn="0" w:lastRowFirstColumn="0" w:lastRowLastColumn="0"/>
             </w:pPr>
-            <w:r>
-              <w:t>Nessuna modifica suggerita</w:t>
-            </w:r>
+            <w:proofErr w:type="spellStart"/>
+            <w:r>
+              <w:t>Nessuna</w:t>
+            </w:r>
+            <w:proofErr w:type="spellEnd"/>
+            <w:r>
+              <w:t xml:space="preserve"> </w:t>
+            </w:r>
+            <w:proofErr w:type="spellStart"/>
+            <w:r>
+              <w:t>modifica</w:t>
+            </w:r>
+            <w:proofErr w:type="spellEnd"/>
+            <w:r>
+              <w:t xml:space="preserve"> </w:t>
+            </w:r>
+            <w:proofErr w:type="spellStart"/>
+            <w:r>
+              <w:t>suggerita</w:t>
+            </w:r>
+            <w:proofErr w:type="spellEnd"/>
           </w:p>
         </w:tc>
       </w:tr>
@@ -1854,12 +2908,30 @@
             <w:pPr>
               <w:spacing w:line="360" w:lineRule="auto"/>
             </w:pPr>
+            <w:proofErr w:type="spellStart"/>
             <w:r>
               <w:lastRenderedPageBreak/>
               <w:t>Cancellare</w:t>
             </w:r>
-            <w:r>
-              <w:t xml:space="preserve"> un’asta attiva </w:t>
+            <w:proofErr w:type="spellEnd"/>
+            <w:r>
+              <w:t xml:space="preserve"> </w:t>
+            </w:r>
+            <w:proofErr w:type="spellStart"/>
+            <w:r>
+              <w:t>un’asta</w:t>
+            </w:r>
+            <w:proofErr w:type="spellEnd"/>
+            <w:r>
+              <w:t xml:space="preserve"> </w:t>
+            </w:r>
+            <w:proofErr w:type="spellStart"/>
+            <w:r>
+              <w:t>attiva</w:t>
+            </w:r>
+            <w:proofErr w:type="spellEnd"/>
+            <w:r>
+              <w:t> </w:t>
             </w:r>
           </w:p>
         </w:tc>
@@ -1873,8 +2945,13 @@
               <w:cnfStyle w:val="000000100000" w:firstRow="0" w:lastRow="0" w:firstColumn="0" w:lastColumn="0" w:oddVBand="0" w:evenVBand="0" w:oddHBand="1" w:evenHBand="0" w:firstRowFirstColumn="0" w:firstRowLastColumn="0" w:lastRowFirstColumn="0" w:lastRowLastColumn="0"/>
             </w:pPr>
             <w:r>
-              <w:t>40 secondi</w:t>
-            </w:r>
+              <w:t xml:space="preserve">40 </w:t>
+            </w:r>
+            <w:proofErr w:type="spellStart"/>
+            <w:r>
+              <w:t>secondi</w:t>
+            </w:r>
+            <w:proofErr w:type="spellEnd"/>
           </w:p>
         </w:tc>
         <w:tc>
@@ -1887,14 +2964,61 @@
               <w:cnfStyle w:val="000000100000" w:firstRow="0" w:lastRow="0" w:firstColumn="0" w:lastColumn="0" w:oddVBand="0" w:evenVBand="0" w:oddHBand="1" w:evenHBand="0" w:firstRowFirstColumn="0" w:firstRowLastColumn="0" w:lastRowFirstColumn="0" w:lastRowLastColumn="0"/>
             </w:pPr>
             <w:r>
-              <w:t xml:space="preserve">Un utente ha </w:t>
-            </w:r>
+              <w:t xml:space="preserve">Un </w:t>
+            </w:r>
+            <w:proofErr w:type="spellStart"/>
+            <w:r>
+              <w:t>utente</w:t>
+            </w:r>
+            <w:proofErr w:type="spellEnd"/>
+            <w:r>
+              <w:t xml:space="preserve"> ha </w:t>
+            </w:r>
+            <w:proofErr w:type="spellStart"/>
             <w:r>
               <w:t>cancellato</w:t>
             </w:r>
-            <w:r>
-              <w:t xml:space="preserve"> un’asta per errore, credendo di modificarne i dettagli</w:t>
-            </w:r>
+            <w:proofErr w:type="spellEnd"/>
+            <w:r>
+              <w:t xml:space="preserve"> </w:t>
+            </w:r>
+            <w:proofErr w:type="spellStart"/>
+            <w:r>
+              <w:t>un’asta</w:t>
+            </w:r>
+            <w:proofErr w:type="spellEnd"/>
+            <w:r>
+              <w:t xml:space="preserve"> per </w:t>
+            </w:r>
+            <w:proofErr w:type="spellStart"/>
+            <w:r>
+              <w:t>errore</w:t>
+            </w:r>
+            <w:proofErr w:type="spellEnd"/>
+            <w:r>
+              <w:t xml:space="preserve">, </w:t>
+            </w:r>
+            <w:proofErr w:type="spellStart"/>
+            <w:r>
+              <w:t>credendo</w:t>
+            </w:r>
+            <w:proofErr w:type="spellEnd"/>
+            <w:r>
+              <w:t xml:space="preserve"> di </w:t>
+            </w:r>
+            <w:proofErr w:type="spellStart"/>
+            <w:r>
+              <w:t>modificarne</w:t>
+            </w:r>
+            <w:proofErr w:type="spellEnd"/>
+            <w:r>
+              <w:t xml:space="preserve"> i </w:t>
+            </w:r>
+            <w:proofErr w:type="spellStart"/>
+            <w:r>
+              <w:t>dettagli</w:t>
+            </w:r>
+            <w:proofErr w:type="spellEnd"/>
           </w:p>
         </w:tc>
         <w:tc>
@@ -1906,9 +3030,51 @@
               <w:spacing w:line="360" w:lineRule="auto"/>
               <w:cnfStyle w:val="000000100000" w:firstRow="0" w:lastRow="0" w:firstColumn="0" w:lastColumn="0" w:oddVBand="0" w:evenVBand="0" w:oddHBand="1" w:evenHBand="0" w:firstRowFirstColumn="0" w:firstRowLastColumn="0" w:lastRowFirstColumn="0" w:lastRowLastColumn="0"/>
             </w:pPr>
-            <w:r>
-              <w:t>Aggiungere un avviso di conferma per ridurre errori involontari</w:t>
-            </w:r>
+            <w:proofErr w:type="spellStart"/>
+            <w:r>
+              <w:t>Aggiungere</w:t>
+            </w:r>
+            <w:proofErr w:type="spellEnd"/>
+            <w:r>
+              <w:t xml:space="preserve"> un </w:t>
+            </w:r>
+            <w:proofErr w:type="spellStart"/>
+            <w:r>
+              <w:t>avviso</w:t>
+            </w:r>
+            <w:proofErr w:type="spellEnd"/>
+            <w:r>
+              <w:t xml:space="preserve"> di </w:t>
+            </w:r>
+            <w:proofErr w:type="spellStart"/>
+            <w:r>
+              <w:t>conferma</w:t>
+            </w:r>
+            <w:proofErr w:type="spellEnd"/>
+            <w:r>
+              <w:t xml:space="preserve"> per </w:t>
+            </w:r>
+            <w:proofErr w:type="spellStart"/>
+            <w:r>
+              <w:t>ridurre</w:t>
+            </w:r>
+            <w:proofErr w:type="spellEnd"/>
+            <w:r>
+              <w:t xml:space="preserve"> </w:t>
+            </w:r>
+            <w:proofErr w:type="spellStart"/>
+            <w:r>
+              <w:t>errori</w:t>
+            </w:r>
+            <w:proofErr w:type="spellEnd"/>
+            <w:r>
+              <w:t xml:space="preserve"> </w:t>
+            </w:r>
+            <w:proofErr w:type="spellStart"/>
+            <w:r>
+              <w:t>involontari</w:t>
+            </w:r>
+            <w:proofErr w:type="spellEnd"/>
           </w:p>
         </w:tc>
       </w:tr>
@@ -1918,49 +3084,302 @@
       <w:pPr>
         <w:pStyle w:val="Titolo2"/>
       </w:pPr>
-      <w:bookmarkStart w:id="7" w:name="_Toc182481906"/>
+      <w:bookmarkStart w:id="6" w:name="_Toc184284737"/>
       <w:r>
         <w:t>Conclusioni della Valutazione</w:t>
+      </w:r>
+      <w:bookmarkEnd w:id="6"/>
+    </w:p>
+    <w:p>
+      <w:r>
+        <w:t>L'</w:t>
+      </w:r>
+      <w:proofErr w:type="spellStart"/>
+      <w:r>
+        <w:t>osservazione</w:t>
+      </w:r>
+      <w:proofErr w:type="spellEnd"/>
+      <w:r>
+        <w:t xml:space="preserve"> ha </w:t>
+      </w:r>
+      <w:proofErr w:type="spellStart"/>
+      <w:r>
+        <w:t>rivelato</w:t>
+      </w:r>
+      <w:proofErr w:type="spellEnd"/>
+      <w:r>
+        <w:t xml:space="preserve"> </w:t>
+      </w:r>
+      <w:proofErr w:type="spellStart"/>
+      <w:r>
+        <w:t>che</w:t>
+      </w:r>
+      <w:proofErr w:type="spellEnd"/>
+      <w:r>
+        <w:t xml:space="preserve"> </w:t>
+      </w:r>
+      <w:proofErr w:type="spellStart"/>
+      <w:r>
+        <w:t>gli</w:t>
+      </w:r>
+      <w:proofErr w:type="spellEnd"/>
+      <w:r>
+        <w:t xml:space="preserve"> </w:t>
+      </w:r>
+      <w:proofErr w:type="spellStart"/>
+      <w:r>
+        <w:t>utenti</w:t>
+      </w:r>
+      <w:proofErr w:type="spellEnd"/>
+      <w:r>
+        <w:t xml:space="preserve"> sono </w:t>
+      </w:r>
+      <w:proofErr w:type="spellStart"/>
+      <w:r>
+        <w:t>stati</w:t>
+      </w:r>
+      <w:proofErr w:type="spellEnd"/>
+      <w:r>
+        <w:t xml:space="preserve"> </w:t>
+      </w:r>
+      <w:proofErr w:type="spellStart"/>
+      <w:r>
+        <w:t>generalmente</w:t>
+      </w:r>
+      <w:proofErr w:type="spellEnd"/>
+      <w:r>
+        <w:t xml:space="preserve"> in </w:t>
+      </w:r>
+      <w:proofErr w:type="spellStart"/>
+      <w:r>
+        <w:t>grado</w:t>
+      </w:r>
+      <w:proofErr w:type="spellEnd"/>
+      <w:r>
+        <w:t xml:space="preserve"> di </w:t>
+      </w:r>
+      <w:proofErr w:type="spellStart"/>
+      <w:r>
+        <w:t>completare</w:t>
+      </w:r>
+      <w:proofErr w:type="spellEnd"/>
+      <w:r>
+        <w:t xml:space="preserve"> i </w:t>
+      </w:r>
+      <w:proofErr w:type="spellStart"/>
+      <w:r>
+        <w:t>task</w:t>
+      </w:r>
+      <w:proofErr w:type="spellEnd"/>
+      <w:r>
+        <w:t xml:space="preserve"> </w:t>
+      </w:r>
+      <w:proofErr w:type="spellStart"/>
+      <w:r>
+        <w:t>assegnati</w:t>
+      </w:r>
+      <w:proofErr w:type="spellEnd"/>
+      <w:r>
+        <w:t xml:space="preserve">, ma è </w:t>
+      </w:r>
+      <w:proofErr w:type="spellStart"/>
+      <w:r>
+        <w:t>emerso</w:t>
+      </w:r>
+      <w:proofErr w:type="spellEnd"/>
+      <w:r>
+        <w:t xml:space="preserve"> un </w:t>
+      </w:r>
+      <w:proofErr w:type="spellStart"/>
+      <w:r>
+        <w:t>problema</w:t>
+      </w:r>
+      <w:proofErr w:type="spellEnd"/>
+      <w:r>
+        <w:t xml:space="preserve"> di </w:t>
+      </w:r>
+      <w:proofErr w:type="spellStart"/>
+      <w:r>
+        <w:t>visibilità</w:t>
+      </w:r>
+      <w:proofErr w:type="spellEnd"/>
+      <w:r>
+        <w:t xml:space="preserve"> </w:t>
+      </w:r>
+      <w:r>
+        <w:t xml:space="preserve">per la </w:t>
+      </w:r>
+      <w:proofErr w:type="spellStart"/>
+      <w:r>
+        <w:t>sezione</w:t>
+      </w:r>
+      <w:proofErr w:type="spellEnd"/>
+      <w:r>
+        <w:t xml:space="preserve"> </w:t>
+      </w:r>
+      <w:proofErr w:type="spellStart"/>
+      <w:r>
+        <w:t>della</w:t>
+      </w:r>
+      <w:proofErr w:type="spellEnd"/>
+      <w:r>
+        <w:t xml:space="preserve"> </w:t>
+      </w:r>
+      <w:proofErr w:type="spellStart"/>
+      <w:r>
+        <w:t>creazione</w:t>
+      </w:r>
+      <w:proofErr w:type="spellEnd"/>
+      <w:r>
+        <w:t xml:space="preserve"> </w:t>
+      </w:r>
+      <w:proofErr w:type="spellStart"/>
+      <w:r>
+        <w:t>dell’asta</w:t>
+      </w:r>
+      <w:proofErr w:type="spellEnd"/>
+      <w:r>
+        <w:t xml:space="preserve"> </w:t>
+      </w:r>
+      <w:r>
+        <w:t xml:space="preserve">e la </w:t>
+      </w:r>
+      <w:proofErr w:type="spellStart"/>
+      <w:r>
+        <w:t>necessità</w:t>
+      </w:r>
+      <w:proofErr w:type="spellEnd"/>
+      <w:r>
+        <w:t xml:space="preserve"> di </w:t>
+      </w:r>
+      <w:proofErr w:type="spellStart"/>
+      <w:r>
+        <w:t>aggiungere</w:t>
+      </w:r>
+      <w:proofErr w:type="spellEnd"/>
+      <w:r>
+        <w:t xml:space="preserve"> un </w:t>
+      </w:r>
+      <w:proofErr w:type="spellStart"/>
+      <w:r>
+        <w:t>messaggio</w:t>
+      </w:r>
+      <w:proofErr w:type="spellEnd"/>
+      <w:r>
+        <w:t xml:space="preserve"> di </w:t>
+      </w:r>
+      <w:proofErr w:type="spellStart"/>
+      <w:r>
+        <w:t>conferma</w:t>
+      </w:r>
+      <w:proofErr w:type="spellEnd"/>
+      <w:r>
+        <w:t xml:space="preserve"> per la </w:t>
+      </w:r>
+      <w:proofErr w:type="spellStart"/>
+      <w:r>
+        <w:t>cancellazione</w:t>
+      </w:r>
+      <w:proofErr w:type="spellEnd"/>
+      <w:r>
+        <w:t xml:space="preserve"> di </w:t>
+      </w:r>
+      <w:proofErr w:type="spellStart"/>
+      <w:r>
+        <w:t>un</w:t>
+      </w:r>
+      <w:r>
+        <w:t>’asta</w:t>
+      </w:r>
+      <w:proofErr w:type="spellEnd"/>
+      <w:r>
+        <w:t xml:space="preserve">. </w:t>
+      </w:r>
+      <w:proofErr w:type="spellStart"/>
+      <w:r>
+        <w:t>Questi</w:t>
+      </w:r>
+      <w:proofErr w:type="spellEnd"/>
+      <w:r>
+        <w:t xml:space="preserve"> </w:t>
+      </w:r>
+      <w:proofErr w:type="spellStart"/>
+      <w:r>
+        <w:t>suggerimenti</w:t>
+      </w:r>
+      <w:proofErr w:type="spellEnd"/>
+      <w:r>
+        <w:t xml:space="preserve"> di </w:t>
+      </w:r>
+      <w:proofErr w:type="spellStart"/>
+      <w:r>
+        <w:t>miglioramento</w:t>
+      </w:r>
+      <w:proofErr w:type="spellEnd"/>
+      <w:r>
+        <w:t xml:space="preserve"> sono </w:t>
+      </w:r>
+      <w:proofErr w:type="spellStart"/>
+      <w:r>
+        <w:t>stati</w:t>
+      </w:r>
+      <w:proofErr w:type="spellEnd"/>
+      <w:r>
+        <w:t xml:space="preserve"> </w:t>
+      </w:r>
+      <w:proofErr w:type="spellStart"/>
+      <w:r>
+        <w:t>inclusi</w:t>
+      </w:r>
+      <w:proofErr w:type="spellEnd"/>
+      <w:r>
+        <w:t xml:space="preserve"> per </w:t>
+      </w:r>
+      <w:proofErr w:type="spellStart"/>
+      <w:r>
+        <w:t>ottimizzare</w:t>
+      </w:r>
+      <w:proofErr w:type="spellEnd"/>
+      <w:r>
+        <w:t xml:space="preserve"> l'</w:t>
+      </w:r>
+      <w:proofErr w:type="spellStart"/>
+      <w:r>
+        <w:t>esperienza</w:t>
+      </w:r>
+      <w:proofErr w:type="spellEnd"/>
+      <w:r>
+        <w:t xml:space="preserve"> </w:t>
+      </w:r>
+      <w:proofErr w:type="spellStart"/>
+      <w:r>
+        <w:t>utente</w:t>
+      </w:r>
+      <w:proofErr w:type="spellEnd"/>
+      <w:r>
+        <w:t>.</w:t>
+      </w:r>
+    </w:p>
+    <w:p/>
+    <w:p>
+      <w:pPr>
+        <w:pStyle w:val="Titolo1"/>
+      </w:pPr>
+      <w:bookmarkStart w:id="7" w:name="_Toc184284738"/>
+      <w:r>
+        <w:t>Analisi dei File di Log</w:t>
       </w:r>
       <w:bookmarkEnd w:id="7"/>
     </w:p>
     <w:p>
-      <w:r>
-        <w:t xml:space="preserve">L'osservazione ha rivelato che gli utenti sono stati generalmente in grado di completare i task assegnati, ma è emerso un problema di visibilità </w:t>
-      </w:r>
-      <w:r>
-        <w:t xml:space="preserve">per la sezione della creazione dell’asta </w:t>
-      </w:r>
-      <w:r>
-        <w:t>e la necessità di aggiungere un messaggio di conferma per la cancellazione di un</w:t>
-      </w:r>
-      <w:r>
-        <w:t>’asta</w:t>
-      </w:r>
-      <w:r>
-        <w:t>. Questi suggerimenti di miglioramento sono stati inclusi per ottimizzare l'esperienza utente.</w:t>
-      </w:r>
-    </w:p>
-    <w:p/>
-    <w:p>
-      <w:pPr>
-        <w:pStyle w:val="Titolo1"/>
-      </w:pPr>
-      <w:bookmarkStart w:id="8" w:name="_Toc182481907"/>
-      <w:r>
-        <w:t>Analisi dei File di Log</w:t>
+      <w:pPr>
+        <w:pStyle w:val="Titolo2"/>
+      </w:pPr>
+      <w:bookmarkStart w:id="8" w:name="_Toc184284739"/>
+      <w:r>
+        <w:t>Obiettivo dell’Analisi</w:t>
       </w:r>
       <w:bookmarkEnd w:id="8"/>
-    </w:p>
-    <w:p>
-      <w:pPr>
-        <w:pStyle w:val="Titolo2"/>
-      </w:pPr>
-      <w:bookmarkStart w:id="9" w:name="_Toc182481908"/>
-      <w:r>
-        <w:t>Obiettivo dell’Analisi</w:t>
-      </w:r>
-      <w:bookmarkEnd w:id="9"/>
     </w:p>
     <w:p>
       <w:pPr>
@@ -1982,18 +3401,138 @@
           <w:lang w:val="it-IT"/>
         </w:rPr>
       </w:pPr>
-      <w:bookmarkStart w:id="10" w:name="_Toc182481909"/>
+      <w:bookmarkStart w:id="9" w:name="_Toc184284740"/>
       <w:r>
         <w:rPr>
           <w:lang w:val="it-IT"/>
         </w:rPr>
         <w:t>Configurazione e Raccolta dei Log</w:t>
       </w:r>
-      <w:bookmarkEnd w:id="10"/>
+      <w:bookmarkEnd w:id="9"/>
     </w:p>
     <w:p>
       <w:r>
-        <w:t>Per tracciare le interazioni degli utenti, è stato implementato un sistema di logging nel backend Node.js utilizzando il modulo Winston. Gli eventi principali registrati includono:</w:t>
+        <w:t xml:space="preserve">Per </w:t>
+      </w:r>
+      <w:proofErr w:type="spellStart"/>
+      <w:r>
+        <w:t>tracciare</w:t>
+      </w:r>
+      <w:proofErr w:type="spellEnd"/>
+      <w:r>
+        <w:t xml:space="preserve"> le </w:t>
+      </w:r>
+      <w:proofErr w:type="spellStart"/>
+      <w:r>
+        <w:t>interazioni</w:t>
+      </w:r>
+      <w:proofErr w:type="spellEnd"/>
+      <w:r>
+        <w:t xml:space="preserve"> </w:t>
+      </w:r>
+      <w:proofErr w:type="spellStart"/>
+      <w:r>
+        <w:t>degli</w:t>
+      </w:r>
+      <w:proofErr w:type="spellEnd"/>
+      <w:r>
+        <w:t xml:space="preserve"> </w:t>
+      </w:r>
+      <w:proofErr w:type="spellStart"/>
+      <w:r>
+        <w:t>utenti</w:t>
+      </w:r>
+      <w:proofErr w:type="spellEnd"/>
+      <w:r>
+        <w:t xml:space="preserve">, è </w:t>
+      </w:r>
+      <w:proofErr w:type="spellStart"/>
+      <w:r>
+        <w:t>stato</w:t>
+      </w:r>
+      <w:proofErr w:type="spellEnd"/>
+      <w:r>
+        <w:t xml:space="preserve"> </w:t>
+      </w:r>
+      <w:proofErr w:type="spellStart"/>
+      <w:r>
+        <w:t>implementato</w:t>
+      </w:r>
+      <w:proofErr w:type="spellEnd"/>
+      <w:r>
+        <w:t xml:space="preserve"> un </w:t>
+      </w:r>
+      <w:proofErr w:type="spellStart"/>
+      <w:r>
+        <w:t>sistema</w:t>
+      </w:r>
+      <w:proofErr w:type="spellEnd"/>
+      <w:r>
+        <w:t xml:space="preserve"> di </w:t>
+      </w:r>
+      <w:proofErr w:type="spellStart"/>
+      <w:r>
+        <w:t>logging</w:t>
+      </w:r>
+      <w:proofErr w:type="spellEnd"/>
+      <w:r>
+        <w:t xml:space="preserve"> </w:t>
+      </w:r>
+      <w:proofErr w:type="spellStart"/>
+      <w:r>
+        <w:t>nel</w:t>
+      </w:r>
+      <w:proofErr w:type="spellEnd"/>
+      <w:r>
+        <w:t xml:space="preserve"> backend Node.js </w:t>
+      </w:r>
+      <w:proofErr w:type="spellStart"/>
+      <w:r>
+        <w:t>utilizzando</w:t>
+      </w:r>
+      <w:proofErr w:type="spellEnd"/>
+      <w:r>
+        <w:t xml:space="preserve"> il modulo Winston. </w:t>
+      </w:r>
+      <w:proofErr w:type="spellStart"/>
+      <w:r>
+        <w:t>Gli</w:t>
+      </w:r>
+      <w:proofErr w:type="spellEnd"/>
+      <w:r>
+        <w:t xml:space="preserve"> </w:t>
+      </w:r>
+      <w:proofErr w:type="spellStart"/>
+      <w:r>
+        <w:t>eventi</w:t>
+      </w:r>
+      <w:proofErr w:type="spellEnd"/>
+      <w:r>
+        <w:t xml:space="preserve"> </w:t>
+      </w:r>
+      <w:proofErr w:type="spellStart"/>
+      <w:r>
+        <w:t>principali</w:t>
+      </w:r>
+      <w:proofErr w:type="spellEnd"/>
+      <w:r>
+        <w:t xml:space="preserve"> </w:t>
+      </w:r>
+      <w:proofErr w:type="spellStart"/>
+      <w:r>
+        <w:t>registrati</w:t>
+      </w:r>
+      <w:proofErr w:type="spellEnd"/>
+      <w:r>
+        <w:t xml:space="preserve"> </w:t>
+      </w:r>
+      <w:proofErr w:type="spellStart"/>
+      <w:r>
+        <w:t>includono</w:t>
+      </w:r>
+      <w:proofErr w:type="spellEnd"/>
+      <w:r>
+        <w:t>:</w:t>
       </w:r>
     </w:p>
     <w:p>
@@ -2004,8 +3543,21 @@
           <w:numId w:val="8"/>
         </w:numPr>
       </w:pPr>
-      <w:r>
-        <w:t>Creazione di un’asta ;</w:t>
+      <w:proofErr w:type="spellStart"/>
+      <w:r>
+        <w:t>Creazione</w:t>
+      </w:r>
+      <w:proofErr w:type="spellEnd"/>
+      <w:r>
+        <w:t xml:space="preserve"> di </w:t>
+      </w:r>
+      <w:proofErr w:type="spellStart"/>
+      <w:r>
+        <w:t>un’asta</w:t>
+      </w:r>
+      <w:proofErr w:type="spellEnd"/>
+      <w:r>
+        <w:t> ;</w:t>
       </w:r>
     </w:p>
     <w:p>
@@ -2016,8 +3568,37 @@
           <w:numId w:val="8"/>
         </w:numPr>
       </w:pPr>
-      <w:r>
-        <w:t>Visualizzare l’elenco delle proprie aste attive ;</w:t>
+      <w:proofErr w:type="spellStart"/>
+      <w:r>
+        <w:t>Visualizzare</w:t>
+      </w:r>
+      <w:proofErr w:type="spellEnd"/>
+      <w:r>
+        <w:t xml:space="preserve"> l’</w:t>
+      </w:r>
+      <w:proofErr w:type="spellStart"/>
+      <w:r>
+        <w:t>elenco</w:t>
+      </w:r>
+      <w:proofErr w:type="spellEnd"/>
+      <w:r>
+        <w:t xml:space="preserve"> delle </w:t>
+      </w:r>
+      <w:proofErr w:type="spellStart"/>
+      <w:r>
+        <w:t>proprie</w:t>
+      </w:r>
+      <w:proofErr w:type="spellEnd"/>
+      <w:r>
+        <w:t xml:space="preserve"> aste </w:t>
+      </w:r>
+      <w:proofErr w:type="spellStart"/>
+      <w:r>
+        <w:t>attive</w:t>
+      </w:r>
+      <w:proofErr w:type="spellEnd"/>
+      <w:r>
+        <w:t> ;</w:t>
       </w:r>
     </w:p>
     <w:p>
@@ -2028,13 +3609,71 @@
           <w:numId w:val="8"/>
         </w:numPr>
       </w:pPr>
-      <w:r>
-        <w:t>Cancellare un’asta attiva ;</w:t>
+      <w:proofErr w:type="spellStart"/>
+      <w:r>
+        <w:t>Cancellare</w:t>
+      </w:r>
+      <w:proofErr w:type="spellEnd"/>
+      <w:r>
+        <w:t xml:space="preserve"> </w:t>
+      </w:r>
+      <w:proofErr w:type="spellStart"/>
+      <w:r>
+        <w:t>un’asta</w:t>
+      </w:r>
+      <w:proofErr w:type="spellEnd"/>
+      <w:r>
+        <w:t xml:space="preserve"> </w:t>
+      </w:r>
+      <w:proofErr w:type="spellStart"/>
+      <w:r>
+        <w:t>attiva</w:t>
+      </w:r>
+      <w:proofErr w:type="spellEnd"/>
+      <w:r>
+        <w:t> ;</w:t>
       </w:r>
     </w:p>
     <w:p>
-      <w:r>
-        <w:t>Esempio di configurazione del logging nel backend (Node.js) :</w:t>
+      <w:proofErr w:type="spellStart"/>
+      <w:r>
+        <w:t>Esempio</w:t>
+      </w:r>
+      <w:proofErr w:type="spellEnd"/>
+      <w:r>
+        <w:t xml:space="preserve"> di </w:t>
+      </w:r>
+      <w:proofErr w:type="spellStart"/>
+      <w:r>
+        <w:t>configurazione</w:t>
+      </w:r>
+      <w:proofErr w:type="spellEnd"/>
+      <w:r>
+        <w:t xml:space="preserve"> </w:t>
+      </w:r>
+      <w:proofErr w:type="spellStart"/>
+      <w:r>
+        <w:t>del</w:t>
+      </w:r>
+      <w:proofErr w:type="spellEnd"/>
+      <w:r>
+        <w:t xml:space="preserve"> </w:t>
+      </w:r>
+      <w:proofErr w:type="spellStart"/>
+      <w:r>
+        <w:t>logging</w:t>
+      </w:r>
+      <w:proofErr w:type="spellEnd"/>
+      <w:r>
+        <w:t xml:space="preserve"> </w:t>
+      </w:r>
+      <w:proofErr w:type="spellStart"/>
+      <w:r>
+        <w:t>nel</w:t>
+      </w:r>
+      <w:proofErr w:type="spellEnd"/>
+      <w:r>
+        <w:t xml:space="preserve"> backend (Node.js) :</w:t>
       </w:r>
     </w:p>
     <w:p>
@@ -2062,7 +3701,7 @@
                     <pic:cNvPicPr/>
                   </pic:nvPicPr>
                   <pic:blipFill>
-                    <a:blip r:embed="rId11"/>
+                    <a:blip r:embed="rId12"/>
                     <a:stretch>
                       <a:fillRect/>
                     </a:stretch>
@@ -2110,7 +3749,63 @@
         <w:fldChar w:fldCharType="end"/>
       </w:r>
       <w:r>
-        <w:t>: Snippet di codice relativo alla configurazione del logging nel backend</w:t>
+        <w:t xml:space="preserve">: </w:t>
+      </w:r>
+      <w:proofErr w:type="spellStart"/>
+      <w:r>
+        <w:t>Snippet</w:t>
+      </w:r>
+      <w:proofErr w:type="spellEnd"/>
+      <w:r>
+        <w:t xml:space="preserve"> di </w:t>
+      </w:r>
+      <w:proofErr w:type="spellStart"/>
+      <w:r>
+        <w:t>codice</w:t>
+      </w:r>
+      <w:proofErr w:type="spellEnd"/>
+      <w:r>
+        <w:t xml:space="preserve"> </w:t>
+      </w:r>
+      <w:proofErr w:type="spellStart"/>
+      <w:r>
+        <w:t>relativo</w:t>
+      </w:r>
+      <w:proofErr w:type="spellEnd"/>
+      <w:r>
+        <w:t xml:space="preserve"> alla </w:t>
+      </w:r>
+      <w:proofErr w:type="spellStart"/>
+      <w:r>
+        <w:t>configurazione</w:t>
+      </w:r>
+      <w:proofErr w:type="spellEnd"/>
+      <w:r>
+        <w:t xml:space="preserve"> </w:t>
+      </w:r>
+      <w:proofErr w:type="spellStart"/>
+      <w:r>
+        <w:t>del</w:t>
+      </w:r>
+      <w:proofErr w:type="spellEnd"/>
+      <w:r>
+        <w:t xml:space="preserve"> </w:t>
+      </w:r>
+      <w:proofErr w:type="spellStart"/>
+      <w:r>
+        <w:t>logging</w:t>
+      </w:r>
+      <w:proofErr w:type="spellEnd"/>
+      <w:r>
+        <w:t xml:space="preserve"> </w:t>
+      </w:r>
+      <w:proofErr w:type="spellStart"/>
+      <w:r>
+        <w:t>nel</w:t>
+      </w:r>
+      <w:proofErr w:type="spellEnd"/>
+      <w:r>
+        <w:t xml:space="preserve"> backend</w:t>
       </w:r>
     </w:p>
     <w:p/>
@@ -2124,7 +3819,7 @@
           <w:bCs/>
         </w:rPr>
       </w:pPr>
-      <w:bookmarkStart w:id="11" w:name="_Toc182481910"/>
+      <w:bookmarkStart w:id="10" w:name="_Toc184284741"/>
       <w:r>
         <w:rPr>
           <w:b/>
@@ -2133,11 +3828,35 @@
         <w:lastRenderedPageBreak/>
         <w:t>Estratto del File di Log</w:t>
       </w:r>
-      <w:bookmarkEnd w:id="11"/>
+      <w:bookmarkEnd w:id="10"/>
     </w:p>
     <w:p>
       <w:r>
-        <w:t xml:space="preserve">Di seguito un estratto del file </w:t>
+        <w:t xml:space="preserve">Di </w:t>
+      </w:r>
+      <w:proofErr w:type="spellStart"/>
+      <w:r>
+        <w:t>seguito</w:t>
+      </w:r>
+      <w:proofErr w:type="spellEnd"/>
+      <w:r>
+        <w:t xml:space="preserve"> un </w:t>
+      </w:r>
+      <w:proofErr w:type="spellStart"/>
+      <w:r>
+        <w:t>estratto</w:t>
+      </w:r>
+      <w:proofErr w:type="spellEnd"/>
+      <w:r>
+        <w:t xml:space="preserve"> </w:t>
+      </w:r>
+      <w:proofErr w:type="spellStart"/>
+      <w:r>
+        <w:t>del</w:t>
+      </w:r>
+      <w:proofErr w:type="spellEnd"/>
+      <w:r>
+        <w:t xml:space="preserve"> file </w:t>
       </w:r>
       <w:r>
         <w:rPr>
@@ -2154,7 +3873,23 @@
         <w:t xml:space="preserve"> </w:t>
       </w:r>
       <w:r>
-        <w:t>con le interazioni utente :</w:t>
+        <w:t xml:space="preserve">con le </w:t>
+      </w:r>
+      <w:proofErr w:type="spellStart"/>
+      <w:r>
+        <w:t>interazioni</w:t>
+      </w:r>
+      <w:proofErr w:type="spellEnd"/>
+      <w:r>
+        <w:t xml:space="preserve"> </w:t>
+      </w:r>
+      <w:proofErr w:type="spellStart"/>
+      <w:r>
+        <w:t>utente</w:t>
+      </w:r>
+      <w:proofErr w:type="spellEnd"/>
+      <w:r>
+        <w:t> :</w:t>
       </w:r>
     </w:p>
     <w:p>
@@ -2182,7 +3917,7 @@
                     <pic:cNvPicPr/>
                   </pic:nvPicPr>
                   <pic:blipFill>
-                    <a:blip r:embed="rId12"/>
+                    <a:blip r:embed="rId13"/>
                     <a:stretch>
                       <a:fillRect/>
                     </a:stretch>
@@ -2230,18 +3965,34 @@
         <w:fldChar w:fldCharType="end"/>
       </w:r>
       <w:r>
-        <w:t>: Estratto del file di log</w:t>
+        <w:t xml:space="preserve">: </w:t>
+      </w:r>
+      <w:proofErr w:type="spellStart"/>
+      <w:r>
+        <w:t>Estratto</w:t>
+      </w:r>
+      <w:proofErr w:type="spellEnd"/>
+      <w:r>
+        <w:t xml:space="preserve"> </w:t>
+      </w:r>
+      <w:proofErr w:type="spellStart"/>
+      <w:r>
+        <w:t>del</w:t>
+      </w:r>
+      <w:proofErr w:type="spellEnd"/>
+      <w:r>
+        <w:t xml:space="preserve"> file di log</w:t>
       </w:r>
     </w:p>
     <w:p>
       <w:pPr>
         <w:pStyle w:val="Titolo2"/>
       </w:pPr>
-      <w:bookmarkStart w:id="12" w:name="_Toc182481911"/>
+      <w:bookmarkStart w:id="11" w:name="_Toc184284742"/>
       <w:r>
         <w:t>Analisi dei Dati di Log</w:t>
       </w:r>
-      <w:bookmarkEnd w:id="12"/>
+      <w:bookmarkEnd w:id="11"/>
     </w:p>
     <w:p/>
     <w:tbl>
@@ -2273,6 +4024,7 @@
                 <w:szCs w:val="22"/>
               </w:rPr>
             </w:pPr>
+            <w:proofErr w:type="spellStart"/>
             <w:r>
               <w:rPr>
                 <w:sz w:val="22"/>
@@ -2280,6 +4032,7 @@
               </w:rPr>
               <w:t>Azione</w:t>
             </w:r>
+            <w:proofErr w:type="spellEnd"/>
           </w:p>
         </w:tc>
         <w:tc>
@@ -2296,6 +4049,7 @@
                 <w:szCs w:val="22"/>
               </w:rPr>
             </w:pPr>
+            <w:proofErr w:type="spellStart"/>
             <w:r>
               <w:rPr>
                 <w:sz w:val="22"/>
@@ -2303,6 +4057,7 @@
               </w:rPr>
               <w:t>Frequenza</w:t>
             </w:r>
+            <w:proofErr w:type="spellEnd"/>
           </w:p>
         </w:tc>
         <w:tc>
@@ -2342,9 +4097,19 @@
             <w:pPr>
               <w:spacing w:line="360" w:lineRule="auto"/>
             </w:pPr>
-            <w:r>
-              <w:t>Creazione asta</w:t>
-            </w:r>
+            <w:proofErr w:type="spellStart"/>
+            <w:r>
+              <w:t>Creazione</w:t>
+            </w:r>
+            <w:proofErr w:type="spellEnd"/>
+            <w:r>
+              <w:t xml:space="preserve"> </w:t>
+            </w:r>
+            <w:proofErr w:type="spellStart"/>
+            <w:r>
+              <w:t>asta</w:t>
+            </w:r>
+            <w:proofErr w:type="spellEnd"/>
           </w:p>
         </w:tc>
         <w:tc>
@@ -2357,8 +4122,13 @@
               <w:cnfStyle w:val="000000100000" w:firstRow="0" w:lastRow="0" w:firstColumn="0" w:lastColumn="0" w:oddVBand="0" w:evenVBand="0" w:oddHBand="1" w:evenHBand="0" w:firstRowFirstColumn="0" w:firstRowLastColumn="0" w:lastRowFirstColumn="0" w:lastRowLastColumn="0"/>
             </w:pPr>
             <w:r>
-              <w:t>10 volte</w:t>
-            </w:r>
+              <w:t xml:space="preserve">10 </w:t>
+            </w:r>
+            <w:proofErr w:type="gramStart"/>
+            <w:r>
+              <w:t>volte</w:t>
+            </w:r>
+            <w:proofErr w:type="gramEnd"/>
           </w:p>
         </w:tc>
         <w:tc>
@@ -2370,9 +4140,51 @@
               <w:spacing w:line="360" w:lineRule="auto"/>
               <w:cnfStyle w:val="000000100000" w:firstRow="0" w:lastRow="0" w:firstColumn="0" w:lastColumn="0" w:oddVBand="0" w:evenVBand="0" w:oddHBand="1" w:evenHBand="0" w:firstRowFirstColumn="0" w:firstRowLastColumn="0" w:lastRowFirstColumn="0" w:lastRowLastColumn="0"/>
             </w:pPr>
-            <w:r>
-              <w:t>Gli utenti hanno completato l’operazione senza problemi</w:t>
-            </w:r>
+            <w:proofErr w:type="spellStart"/>
+            <w:r>
+              <w:t>Gli</w:t>
+            </w:r>
+            <w:proofErr w:type="spellEnd"/>
+            <w:r>
+              <w:t xml:space="preserve"> </w:t>
+            </w:r>
+            <w:proofErr w:type="spellStart"/>
+            <w:r>
+              <w:t>utenti</w:t>
+            </w:r>
+            <w:proofErr w:type="spellEnd"/>
+            <w:r>
+              <w:t xml:space="preserve"> </w:t>
+            </w:r>
+            <w:proofErr w:type="spellStart"/>
+            <w:r>
+              <w:t>hanno</w:t>
+            </w:r>
+            <w:proofErr w:type="spellEnd"/>
+            <w:r>
+              <w:t xml:space="preserve"> </w:t>
+            </w:r>
+            <w:proofErr w:type="spellStart"/>
+            <w:r>
+              <w:t>completato</w:t>
+            </w:r>
+            <w:proofErr w:type="spellEnd"/>
+            <w:r>
+              <w:t xml:space="preserve"> l’</w:t>
+            </w:r>
+            <w:proofErr w:type="spellStart"/>
+            <w:r>
+              <w:t>operazione</w:t>
+            </w:r>
+            <w:proofErr w:type="spellEnd"/>
+            <w:r>
+              <w:t xml:space="preserve"> senza </w:t>
+            </w:r>
+            <w:proofErr w:type="spellStart"/>
+            <w:r>
+              <w:t>problemi</w:t>
+            </w:r>
+            <w:proofErr w:type="spellEnd"/>
           </w:p>
         </w:tc>
       </w:tr>
@@ -2386,9 +4198,19 @@
             <w:pPr>
               <w:spacing w:line="360" w:lineRule="auto"/>
             </w:pPr>
-            <w:r>
-              <w:t>Visualizzazione aste attive</w:t>
-            </w:r>
+            <w:proofErr w:type="spellStart"/>
+            <w:r>
+              <w:t>Visualizzazione</w:t>
+            </w:r>
+            <w:proofErr w:type="spellEnd"/>
+            <w:r>
+              <w:t xml:space="preserve"> aste </w:t>
+            </w:r>
+            <w:proofErr w:type="spellStart"/>
+            <w:r>
+              <w:t>attive</w:t>
+            </w:r>
+            <w:proofErr w:type="spellEnd"/>
           </w:p>
         </w:tc>
         <w:tc>
@@ -2401,8 +4223,13 @@
               <w:cnfStyle w:val="000000000000" w:firstRow="0" w:lastRow="0" w:firstColumn="0" w:lastColumn="0" w:oddVBand="0" w:evenVBand="0" w:oddHBand="0" w:evenHBand="0" w:firstRowFirstColumn="0" w:firstRowLastColumn="0" w:lastRowFirstColumn="0" w:lastRowLastColumn="0"/>
             </w:pPr>
             <w:r>
-              <w:t>15 volte</w:t>
-            </w:r>
+              <w:t xml:space="preserve">15 </w:t>
+            </w:r>
+            <w:proofErr w:type="gramStart"/>
+            <w:r>
+              <w:t>volte</w:t>
+            </w:r>
+            <w:proofErr w:type="gramEnd"/>
           </w:p>
         </w:tc>
         <w:tc>
@@ -2415,7 +4242,39 @@
               <w:cnfStyle w:val="000000000000" w:firstRow="0" w:lastRow="0" w:firstColumn="0" w:lastColumn="0" w:oddVBand="0" w:evenVBand="0" w:oddHBand="0" w:evenHBand="0" w:firstRowFirstColumn="0" w:firstRowLastColumn="0" w:lastRowFirstColumn="0" w:lastRowLastColumn="0"/>
             </w:pPr>
             <w:r>
-              <w:t>L’azione di visualizzazione è risultata la più utilizzata.</w:t>
+              <w:t>L’</w:t>
+            </w:r>
+            <w:proofErr w:type="spellStart"/>
+            <w:r>
+              <w:t>azione</w:t>
+            </w:r>
+            <w:proofErr w:type="spellEnd"/>
+            <w:r>
+              <w:t xml:space="preserve"> di </w:t>
+            </w:r>
+            <w:proofErr w:type="spellStart"/>
+            <w:r>
+              <w:t>visualizzazione</w:t>
+            </w:r>
+            <w:proofErr w:type="spellEnd"/>
+            <w:r>
+              <w:t xml:space="preserve"> è </w:t>
+            </w:r>
+            <w:proofErr w:type="spellStart"/>
+            <w:r>
+              <w:t>risultata</w:t>
+            </w:r>
+            <w:proofErr w:type="spellEnd"/>
+            <w:r>
+              <w:t xml:space="preserve"> la più </w:t>
+            </w:r>
+            <w:proofErr w:type="spellStart"/>
+            <w:r>
+              <w:t>utilizzata</w:t>
+            </w:r>
+            <w:proofErr w:type="spellEnd"/>
+            <w:r>
+              <w:t>.</w:t>
             </w:r>
           </w:p>
         </w:tc>
@@ -2433,9 +4292,19 @@
             <w:pPr>
               <w:spacing w:line="360" w:lineRule="auto"/>
             </w:pPr>
-            <w:r>
-              <w:t>Cancellazione asta</w:t>
-            </w:r>
+            <w:proofErr w:type="spellStart"/>
+            <w:r>
+              <w:t>Cancellazione</w:t>
+            </w:r>
+            <w:proofErr w:type="spellEnd"/>
+            <w:r>
+              <w:t xml:space="preserve"> </w:t>
+            </w:r>
+            <w:proofErr w:type="spellStart"/>
+            <w:r>
+              <w:t>asta</w:t>
+            </w:r>
+            <w:proofErr w:type="spellEnd"/>
           </w:p>
         </w:tc>
         <w:tc>
@@ -2448,8 +4317,13 @@
               <w:cnfStyle w:val="000000100000" w:firstRow="0" w:lastRow="0" w:firstColumn="0" w:lastColumn="0" w:oddVBand="0" w:evenVBand="0" w:oddHBand="1" w:evenHBand="0" w:firstRowFirstColumn="0" w:firstRowLastColumn="0" w:lastRowFirstColumn="0" w:lastRowLastColumn="0"/>
             </w:pPr>
             <w:r>
-              <w:t>2 volte</w:t>
-            </w:r>
+              <w:t xml:space="preserve">2 </w:t>
+            </w:r>
+            <w:proofErr w:type="gramStart"/>
+            <w:r>
+              <w:t>volte</w:t>
+            </w:r>
+            <w:proofErr w:type="gramEnd"/>
           </w:p>
         </w:tc>
         <w:tc>
@@ -2462,8 +4336,45 @@
               <w:cnfStyle w:val="000000100000" w:firstRow="0" w:lastRow="0" w:firstColumn="0" w:lastColumn="0" w:oddVBand="0" w:evenVBand="0" w:oddHBand="1" w:evenHBand="0" w:firstRowFirstColumn="0" w:firstRowLastColumn="0" w:lastRowFirstColumn="0" w:lastRowLastColumn="0"/>
             </w:pPr>
             <w:r>
-              <w:t>Un utente ha riportato di una cancellazione accidentale</w:t>
-            </w:r>
+              <w:t xml:space="preserve">Un </w:t>
+            </w:r>
+            <w:proofErr w:type="spellStart"/>
+            <w:r>
+              <w:t>utente</w:t>
+            </w:r>
+            <w:proofErr w:type="spellEnd"/>
+            <w:r>
+              <w:t xml:space="preserve"> ha </w:t>
+            </w:r>
+            <w:proofErr w:type="spellStart"/>
+            <w:r>
+              <w:t>riportato</w:t>
+            </w:r>
+            <w:proofErr w:type="spellEnd"/>
+            <w:r>
+              <w:t xml:space="preserve"> di </w:t>
+            </w:r>
+            <w:proofErr w:type="spellStart"/>
+            <w:r>
+              <w:t>una</w:t>
+            </w:r>
+            <w:proofErr w:type="spellEnd"/>
+            <w:r>
+              <w:t xml:space="preserve"> </w:t>
+            </w:r>
+            <w:proofErr w:type="spellStart"/>
+            <w:r>
+              <w:t>cancellazione</w:t>
+            </w:r>
+            <w:proofErr w:type="spellEnd"/>
+            <w:r>
+              <w:t xml:space="preserve"> </w:t>
+            </w:r>
+            <w:proofErr w:type="spellStart"/>
+            <w:r>
+              <w:t>accidentale</w:t>
+            </w:r>
+            <w:proofErr w:type="spellEnd"/>
           </w:p>
         </w:tc>
       </w:tr>
@@ -2473,22 +4384,63 @@
       <w:pPr>
         <w:pStyle w:val="Titolo2"/>
       </w:pPr>
-      <w:bookmarkStart w:id="13" w:name="_Toc182481912"/>
+      <w:bookmarkStart w:id="12" w:name="_Toc184284743"/>
       <w:r>
         <w:t>Conclusioni dell’Analisi</w:t>
       </w:r>
-      <w:bookmarkEnd w:id="13"/>
+      <w:bookmarkEnd w:id="12"/>
     </w:p>
     <w:p>
       <w:r>
-        <w:t xml:space="preserve">L'analisi dei file di log ha confermato che la funzionalità di </w:t>
-      </w:r>
+        <w:t>L'</w:t>
+      </w:r>
+      <w:proofErr w:type="spellStart"/>
+      <w:r>
+        <w:t>analisi</w:t>
+      </w:r>
+      <w:proofErr w:type="spellEnd"/>
+      <w:r>
+        <w:t xml:space="preserve"> dei file di log ha </w:t>
+      </w:r>
+      <w:proofErr w:type="spellStart"/>
+      <w:r>
+        <w:t>confermato</w:t>
+      </w:r>
+      <w:proofErr w:type="spellEnd"/>
+      <w:r>
+        <w:t xml:space="preserve"> </w:t>
+      </w:r>
+      <w:proofErr w:type="spellStart"/>
+      <w:r>
+        <w:t>che</w:t>
+      </w:r>
+      <w:proofErr w:type="spellEnd"/>
+      <w:r>
+        <w:t xml:space="preserve"> la </w:t>
+      </w:r>
+      <w:proofErr w:type="spellStart"/>
+      <w:r>
+        <w:t>funzionalità</w:t>
+      </w:r>
+      <w:proofErr w:type="spellEnd"/>
+      <w:r>
+        <w:t xml:space="preserve"> di </w:t>
+      </w:r>
+      <w:proofErr w:type="spellStart"/>
       <w:r>
         <w:rPr>
           <w:b/>
           <w:bCs/>
         </w:rPr>
-        <w:t>visualizzazione delle</w:t>
+        <w:t>visualizzazione</w:t>
+      </w:r>
+      <w:proofErr w:type="spellEnd"/>
+      <w:r>
+        <w:rPr>
+          <w:b/>
+          <w:bCs/>
+        </w:rPr>
+        <w:t xml:space="preserve"> delle</w:t>
       </w:r>
       <w:r>
         <w:rPr>
@@ -2498,11 +4450,104 @@
         <w:t xml:space="preserve"> aste </w:t>
       </w:r>
       <w:r>
-        <w:t>è la più utilizzata. Sono emerse alcune cancellazioni accidentali, suggerendo la necessità di un ulteriore controllo di conferma prima dell’eliminazione di un</w:t>
+        <w:t xml:space="preserve">è la più </w:t>
+      </w:r>
+      <w:proofErr w:type="spellStart"/>
+      <w:r>
+        <w:t>utilizzata</w:t>
+      </w:r>
+      <w:proofErr w:type="spellEnd"/>
+      <w:r>
+        <w:t xml:space="preserve">. Sono </w:t>
+      </w:r>
+      <w:proofErr w:type="spellStart"/>
+      <w:r>
+        <w:t>emerse</w:t>
+      </w:r>
+      <w:proofErr w:type="spellEnd"/>
+      <w:r>
+        <w:t xml:space="preserve"> </w:t>
+      </w:r>
+      <w:proofErr w:type="spellStart"/>
+      <w:r>
+        <w:t>alcune</w:t>
+      </w:r>
+      <w:proofErr w:type="spellEnd"/>
+      <w:r>
+        <w:t xml:space="preserve"> </w:t>
+      </w:r>
+      <w:proofErr w:type="spellStart"/>
+      <w:r>
+        <w:t>cancellazioni</w:t>
+      </w:r>
+      <w:proofErr w:type="spellEnd"/>
+      <w:r>
+        <w:t xml:space="preserve"> </w:t>
+      </w:r>
+      <w:proofErr w:type="spellStart"/>
+      <w:r>
+        <w:t>accidentali</w:t>
+      </w:r>
+      <w:proofErr w:type="spellEnd"/>
+      <w:r>
+        <w:t xml:space="preserve">, </w:t>
+      </w:r>
+      <w:proofErr w:type="spellStart"/>
+      <w:r>
+        <w:t>suggerendo</w:t>
+      </w:r>
+      <w:proofErr w:type="spellEnd"/>
+      <w:r>
+        <w:t xml:space="preserve"> la </w:t>
+      </w:r>
+      <w:proofErr w:type="spellStart"/>
+      <w:r>
+        <w:t>necessità</w:t>
+      </w:r>
+      <w:proofErr w:type="spellEnd"/>
+      <w:r>
+        <w:t xml:space="preserve"> di un </w:t>
+      </w:r>
+      <w:proofErr w:type="spellStart"/>
+      <w:r>
+        <w:t>ulteriore</w:t>
+      </w:r>
+      <w:proofErr w:type="spellEnd"/>
+      <w:r>
+        <w:t xml:space="preserve"> </w:t>
+      </w:r>
+      <w:proofErr w:type="spellStart"/>
+      <w:r>
+        <w:t>controllo</w:t>
+      </w:r>
+      <w:proofErr w:type="spellEnd"/>
+      <w:r>
+        <w:t xml:space="preserve"> di </w:t>
+      </w:r>
+      <w:proofErr w:type="spellStart"/>
+      <w:r>
+        <w:t>conferma</w:t>
+      </w:r>
+      <w:proofErr w:type="spellEnd"/>
+      <w:r>
+        <w:t xml:space="preserve"> prima </w:t>
+      </w:r>
+      <w:proofErr w:type="spellStart"/>
+      <w:r>
+        <w:t>dell’eliminazione</w:t>
+      </w:r>
+      <w:proofErr w:type="spellEnd"/>
+      <w:r>
+        <w:t xml:space="preserve"> di </w:t>
+      </w:r>
+      <w:proofErr w:type="spellStart"/>
+      <w:r>
+        <w:t>un</w:t>
       </w:r>
       <w:r>
         <w:t>’asta</w:t>
       </w:r>
+      <w:proofErr w:type="spellEnd"/>
       <w:r>
         <w:t>.</w:t>
       </w:r>
@@ -2511,11 +4556,11 @@
       <w:pPr>
         <w:pStyle w:val="Titolo1"/>
       </w:pPr>
-      <w:bookmarkStart w:id="14" w:name="_Toc182481913"/>
+      <w:bookmarkStart w:id="13" w:name="_Toc184284744"/>
       <w:r>
         <w:t>Allegati</w:t>
       </w:r>
-      <w:bookmarkEnd w:id="14"/>
+      <w:bookmarkEnd w:id="13"/>
     </w:p>
     <w:p>
       <w:pPr>
@@ -2533,10 +4578,47 @@
         <w:t>File di log</w:t>
       </w:r>
       <w:r>
-        <w:t xml:space="preserve"> : Viene allegato </w:t>
-      </w:r>
-      <w:r>
-        <w:t xml:space="preserve">una porzione del </w:t>
+        <w:t xml:space="preserve"> : </w:t>
+      </w:r>
+      <w:proofErr w:type="spellStart"/>
+      <w:r>
+        <w:t>Viene</w:t>
+      </w:r>
+      <w:proofErr w:type="spellEnd"/>
+      <w:r>
+        <w:t xml:space="preserve"> </w:t>
+      </w:r>
+      <w:proofErr w:type="spellStart"/>
+      <w:r>
+        <w:t>allegato</w:t>
+      </w:r>
+      <w:proofErr w:type="spellEnd"/>
+      <w:r>
+        <w:t xml:space="preserve"> </w:t>
+      </w:r>
+      <w:proofErr w:type="spellStart"/>
+      <w:r>
+        <w:t>una</w:t>
+      </w:r>
+      <w:proofErr w:type="spellEnd"/>
+      <w:r>
+        <w:t xml:space="preserve"> </w:t>
+      </w:r>
+      <w:proofErr w:type="spellStart"/>
+      <w:r>
+        <w:t>porzione</w:t>
+      </w:r>
+      <w:proofErr w:type="spellEnd"/>
+      <w:r>
+        <w:t xml:space="preserve"> </w:t>
+      </w:r>
+      <w:proofErr w:type="spellStart"/>
+      <w:r>
+        <w:t>del</w:t>
+      </w:r>
+      <w:proofErr w:type="spellEnd"/>
+      <w:r>
+        <w:t xml:space="preserve"> </w:t>
       </w:r>
       <w:r>
         <w:t xml:space="preserve">file </w:t>
@@ -2555,14 +4637,59 @@
         </w:rPr>
         <w:t xml:space="preserve"> </w:t>
       </w:r>
-      <w:r>
-        <w:t xml:space="preserve">contenente tutti gli eventi di utilizzo per un periodo di test di </w:t>
+      <w:proofErr w:type="spellStart"/>
+      <w:r>
+        <w:t>contenente</w:t>
+      </w:r>
+      <w:proofErr w:type="spellEnd"/>
+      <w:r>
+        <w:t xml:space="preserve"> tutti </w:t>
+      </w:r>
+      <w:proofErr w:type="spellStart"/>
+      <w:r>
+        <w:t>gli</w:t>
+      </w:r>
+      <w:proofErr w:type="spellEnd"/>
+      <w:r>
+        <w:t xml:space="preserve"> </w:t>
+      </w:r>
+      <w:proofErr w:type="spellStart"/>
+      <w:r>
+        <w:t>eventi</w:t>
+      </w:r>
+      <w:proofErr w:type="spellEnd"/>
+      <w:r>
+        <w:t xml:space="preserve"> di </w:t>
+      </w:r>
+      <w:proofErr w:type="spellStart"/>
+      <w:r>
+        <w:t>utilizzo</w:t>
+      </w:r>
+      <w:proofErr w:type="spellEnd"/>
+      <w:r>
+        <w:t xml:space="preserve"> per un </w:t>
+      </w:r>
+      <w:proofErr w:type="spellStart"/>
+      <w:r>
+        <w:t>periodo</w:t>
+      </w:r>
+      <w:proofErr w:type="spellEnd"/>
+      <w:r>
+        <w:t xml:space="preserve"> di test di </w:t>
       </w:r>
       <w:r>
         <w:t>15</w:t>
       </w:r>
       <w:r>
-        <w:t xml:space="preserve"> giorni ;</w:t>
+        <w:t xml:space="preserve"> </w:t>
+      </w:r>
+      <w:proofErr w:type="spellStart"/>
+      <w:r>
+        <w:t>giorni</w:t>
+      </w:r>
+      <w:proofErr w:type="spellEnd"/>
+      <w:r>
+        <w:t> ;</w:t>
       </w:r>
     </w:p>
     <w:p>
@@ -2578,14 +4705,95 @@
           <w:b/>
           <w:bCs/>
         </w:rPr>
-        <w:t>Report della valutazione dell’usabilità sul campo </w:t>
+        <w:t xml:space="preserve">Report </w:t>
+      </w:r>
+      <w:proofErr w:type="spellStart"/>
+      <w:r>
+        <w:rPr>
+          <w:b/>
+          <w:bCs/>
+        </w:rPr>
+        <w:t>della</w:t>
+      </w:r>
+      <w:proofErr w:type="spellEnd"/>
+      <w:r>
+        <w:rPr>
+          <w:b/>
+          <w:bCs/>
+        </w:rPr>
+        <w:t xml:space="preserve"> </w:t>
+      </w:r>
+      <w:proofErr w:type="spellStart"/>
+      <w:r>
+        <w:rPr>
+          <w:b/>
+          <w:bCs/>
+        </w:rPr>
+        <w:t>valutazione</w:t>
+      </w:r>
+      <w:proofErr w:type="spellEnd"/>
+      <w:r>
+        <w:rPr>
+          <w:b/>
+          <w:bCs/>
+        </w:rPr>
+        <w:t xml:space="preserve"> </w:t>
+      </w:r>
+      <w:proofErr w:type="spellStart"/>
+      <w:r>
+        <w:rPr>
+          <w:b/>
+          <w:bCs/>
+        </w:rPr>
+        <w:t>dell’usabilità</w:t>
+      </w:r>
+      <w:proofErr w:type="spellEnd"/>
+      <w:r>
+        <w:rPr>
+          <w:b/>
+          <w:bCs/>
+        </w:rPr>
+        <w:t xml:space="preserve"> </w:t>
+      </w:r>
+      <w:proofErr w:type="spellStart"/>
+      <w:r>
+        <w:rPr>
+          <w:b/>
+          <w:bCs/>
+        </w:rPr>
+        <w:t>sul</w:t>
+      </w:r>
+      <w:proofErr w:type="spellEnd"/>
+      <w:r>
+        <w:rPr>
+          <w:b/>
+          <w:bCs/>
+        </w:rPr>
+        <w:t xml:space="preserve"> campo </w:t>
       </w:r>
       <w:r>
         <w:t>:</w:t>
       </w:r>
       <w:r>
-        <w:t xml:space="preserve"> Come descritto nella « </w:t>
-      </w:r>
+        <w:t xml:space="preserve"> Come </w:t>
+      </w:r>
+      <w:proofErr w:type="spellStart"/>
+      <w:r>
+        <w:t>descritto</w:t>
+      </w:r>
+      <w:proofErr w:type="spellEnd"/>
+      <w:r>
+        <w:t xml:space="preserve"> </w:t>
+      </w:r>
+      <w:proofErr w:type="spellStart"/>
+      <w:r>
+        <w:t>nella</w:t>
+      </w:r>
+      <w:proofErr w:type="spellEnd"/>
+      <w:r>
+        <w:t xml:space="preserve"> « </w:t>
+      </w:r>
+      <w:proofErr w:type="spellStart"/>
       <w:r>
         <w:fldChar w:fldCharType="begin"/>
       </w:r>
@@ -2596,24 +4804,84 @@
         <w:fldChar w:fldCharType="separate"/>
       </w:r>
       <w:r>
-        <w:t>Valutazione dell'usabilità sul campo</w:t>
+        <w:t>Valutazione</w:t>
+      </w:r>
+      <w:proofErr w:type="spellEnd"/>
+      <w:r>
+        <w:t xml:space="preserve"> </w:t>
+      </w:r>
+      <w:proofErr w:type="spellStart"/>
+      <w:r>
+        <w:t>dell'usabilità</w:t>
+      </w:r>
+      <w:proofErr w:type="spellEnd"/>
+      <w:r>
+        <w:t xml:space="preserve"> </w:t>
+      </w:r>
+      <w:proofErr w:type="spellStart"/>
+      <w:r>
+        <w:t>sul</w:t>
+      </w:r>
+      <w:proofErr w:type="spellEnd"/>
+      <w:r>
+        <w:t xml:space="preserve"> campo</w:t>
       </w:r>
       <w:r>
         <w:fldChar w:fldCharType="end"/>
       </w:r>
       <w:r>
-        <w:t> » (CTRL + Clic per navigare), con osservazioni dettagliate e suggerimenti di miglioramento.</w:t>
+        <w:t xml:space="preserve"> » (CTRL + Clic per </w:t>
+      </w:r>
+      <w:proofErr w:type="spellStart"/>
+      <w:r>
+        <w:t>navigare</w:t>
+      </w:r>
+      <w:proofErr w:type="spellEnd"/>
+      <w:r>
+        <w:t xml:space="preserve">), con </w:t>
+      </w:r>
+      <w:proofErr w:type="spellStart"/>
+      <w:r>
+        <w:t>osservazioni</w:t>
+      </w:r>
+      <w:proofErr w:type="spellEnd"/>
+      <w:r>
+        <w:t xml:space="preserve"> </w:t>
+      </w:r>
+      <w:proofErr w:type="spellStart"/>
+      <w:r>
+        <w:t>dettagliate</w:t>
+      </w:r>
+      <w:proofErr w:type="spellEnd"/>
+      <w:r>
+        <w:t xml:space="preserve"> e </w:t>
+      </w:r>
+      <w:proofErr w:type="spellStart"/>
+      <w:r>
+        <w:t>suggerimenti</w:t>
+      </w:r>
+      <w:proofErr w:type="spellEnd"/>
+      <w:r>
+        <w:t xml:space="preserve"> di </w:t>
+      </w:r>
+      <w:proofErr w:type="spellStart"/>
+      <w:r>
+        <w:t>miglioramento</w:t>
+      </w:r>
+      <w:proofErr w:type="spellEnd"/>
+      <w:r>
+        <w:t>.</w:t>
       </w:r>
     </w:p>
     <w:p>
       <w:pPr>
         <w:pStyle w:val="Titolo1"/>
       </w:pPr>
-      <w:bookmarkStart w:id="15" w:name="_Toc182481914"/>
+      <w:bookmarkStart w:id="14" w:name="_Toc184284745"/>
       <w:r>
         <w:t>Conclusioni Generali</w:t>
       </w:r>
-      <w:bookmarkEnd w:id="15"/>
+      <w:bookmarkEnd w:id="14"/>
     </w:p>
     <w:p>
       <w:pPr>
@@ -2677,12 +4945,12 @@
       </w:r>
     </w:p>
     <w:sectPr>
-      <w:headerReference w:type="even" r:id="rId13"/>
-      <w:headerReference w:type="default" r:id="rId14"/>
-      <w:footerReference w:type="even" r:id="rId15"/>
-      <w:footerReference w:type="default" r:id="rId16"/>
-      <w:headerReference w:type="first" r:id="rId17"/>
-      <w:footerReference w:type="first" r:id="rId18"/>
+      <w:headerReference w:type="even" r:id="rId14"/>
+      <w:headerReference w:type="default" r:id="rId15"/>
+      <w:footerReference w:type="even" r:id="rId16"/>
+      <w:footerReference w:type="default" r:id="rId17"/>
+      <w:headerReference w:type="first" r:id="rId18"/>
+      <w:footerReference w:type="first" r:id="rId19"/>
       <w:pgSz w:w="11906" w:h="16838"/>
       <w:pgMar w:top="1134" w:right="1134" w:bottom="1134" w:left="1134" w:header="709" w:footer="0" w:gutter="0"/>
       <w:pgNumType w:start="0"/>
@@ -7830,30 +10098,6 @@
 </file>
 
 <file path=customXml/item1.xml><?xml version="1.0" encoding="utf-8"?>
-<?mso-contentType ?>
-<FormTemplates xmlns="http://schemas.microsoft.com/sharepoint/v3/contenttype/forms">
-  <Display>DocumentLibraryForm</Display>
-  <Edit>DocumentLibraryForm</Edit>
-  <New>DocumentLibraryForm</New>
-</FormTemplates>
-</file>
-
-<file path=customXml/item2.xml><?xml version="1.0" encoding="utf-8"?>
-<b:Sources xmlns:b="http://schemas.openxmlformats.org/officeDocument/2006/bibliography" xmlns="http://schemas.openxmlformats.org/officeDocument/2006/bibliography" SelectedStyle="\APA.XSL" StyleName="APA"/>
-</file>
-
-<file path=customXml/item3.xml><?xml version="1.0" encoding="utf-8"?>
-<p:properties xmlns:p="http://schemas.microsoft.com/office/2006/metadata/properties" xmlns:xsi="http://www.w3.org/2001/XMLSchema-instance" xmlns:pc="http://schemas.microsoft.com/office/infopath/2007/PartnerControls">
-  <documentManagement>
-    <TaxCatchAll xmlns="acb75604-612a-4168-98e2-fd07f651a84b" xsi:nil="true"/>
-    <lcf76f155ced4ddcb4097134ff3c332f xmlns="89d815c7-9ff8-48ec-b532-b7b80b37bb13">
-      <Terms xmlns="http://schemas.microsoft.com/office/infopath/2007/PartnerControls"/>
-    </lcf76f155ced4ddcb4097134ff3c332f>
-  </documentManagement>
-</p:properties>
-</file>
-
-<file path=customXml/item4.xml><?xml version="1.0" encoding="utf-8"?>
 <ct:contentTypeSchema xmlns:ct="http://schemas.microsoft.com/office/2006/metadata/contentType" xmlns:ma="http://schemas.microsoft.com/office/2006/metadata/properties/metaAttributes" ct:_="" ma:_="" ma:contentTypeName="Documento" ma:contentTypeID="0x010100C9B726C16DF5664E94F493747490BAF7" ma:contentTypeVersion="18" ma:contentTypeDescription="Creare un nuovo documento." ma:contentTypeScope="" ma:versionID="7c4e841cd469ccd351839b4be96f58e2">
   <xsd:schema xmlns:xsd="http://www.w3.org/2001/XMLSchema" xmlns:xs="http://www.w3.org/2001/XMLSchema" xmlns:p="http://schemas.microsoft.com/office/2006/metadata/properties" xmlns:ns2="89d815c7-9ff8-48ec-b532-b7b80b37bb13" xmlns:ns3="acb75604-612a-4168-98e2-fd07f651a84b" targetNamespace="http://schemas.microsoft.com/office/2006/metadata/properties" ma:root="true" ma:fieldsID="77ec7fb2a78eebd800762a43983a8f91" ns2:_="" ns3:_="">
     <xsd:import namespace="89d815c7-9ff8-48ec-b532-b7b80b37bb13"/>
@@ -8108,34 +10352,31 @@
 </ct:contentTypeSchema>
 </file>
 
-<file path=customXml/itemProps1.xml><?xml version="1.0" encoding="utf-8"?>
-<ds:datastoreItem xmlns:ds="http://schemas.openxmlformats.org/officeDocument/2006/customXml" ds:itemID="{646188FB-FD53-4DE2-AC42-A6B469D9C060}">
-  <ds:schemaRefs>
-    <ds:schemaRef ds:uri="http://schemas.microsoft.com/sharepoint/v3/contenttype/forms"/>
-  </ds:schemaRefs>
-</ds:datastoreItem>
+<file path=customXml/item2.xml><?xml version="1.0" encoding="utf-8"?>
+<p:properties xmlns:p="http://schemas.microsoft.com/office/2006/metadata/properties" xmlns:xsi="http://www.w3.org/2001/XMLSchema-instance" xmlns:pc="http://schemas.microsoft.com/office/infopath/2007/PartnerControls">
+  <documentManagement>
+    <TaxCatchAll xmlns="acb75604-612a-4168-98e2-fd07f651a84b" xsi:nil="true"/>
+    <lcf76f155ced4ddcb4097134ff3c332f xmlns="89d815c7-9ff8-48ec-b532-b7b80b37bb13">
+      <Terms xmlns="http://schemas.microsoft.com/office/infopath/2007/PartnerControls"/>
+    </lcf76f155ced4ddcb4097134ff3c332f>
+  </documentManagement>
+</p:properties>
 </file>
 
-<file path=customXml/itemProps2.xml><?xml version="1.0" encoding="utf-8"?>
-<ds:datastoreItem xmlns:ds="http://schemas.openxmlformats.org/officeDocument/2006/customXml" ds:itemID="{AA363572-540B-456C-8C19-7D05C55F9FB8}">
-  <ds:schemaRefs>
-    <ds:schemaRef ds:uri="http://schemas.openxmlformats.org/officeDocument/2006/bibliography"/>
-  </ds:schemaRefs>
-</ds:datastoreItem>
+<file path=customXml/item3.xml><?xml version="1.0" encoding="utf-8"?>
+<b:Sources xmlns:b="http://schemas.openxmlformats.org/officeDocument/2006/bibliography" xmlns="http://schemas.openxmlformats.org/officeDocument/2006/bibliography" SelectedStyle="\APA.XSL" StyleName="APA"/>
 </file>
 
-<file path=customXml/itemProps3.xml><?xml version="1.0" encoding="utf-8"?>
-<ds:datastoreItem xmlns:ds="http://schemas.openxmlformats.org/officeDocument/2006/customXml" ds:itemID="{349552CF-7FEA-441C-B869-D68C2D7A8CFC}">
-  <ds:schemaRefs>
-    <ds:schemaRef ds:uri="http://schemas.microsoft.com/office/2006/metadata/properties"/>
-    <ds:schemaRef ds:uri="http://schemas.microsoft.com/office/infopath/2007/PartnerControls"/>
-    <ds:schemaRef ds:uri="acb75604-612a-4168-98e2-fd07f651a84b"/>
-    <ds:schemaRef ds:uri="89d815c7-9ff8-48ec-b532-b7b80b37bb13"/>
-  </ds:schemaRefs>
-</ds:datastoreItem>
+<file path=customXml/item4.xml><?xml version="1.0" encoding="utf-8"?>
+<?mso-contentType ?>
+<FormTemplates xmlns="http://schemas.microsoft.com/sharepoint/v3/contenttype/forms">
+  <Display>DocumentLibraryForm</Display>
+  <Edit>DocumentLibraryForm</Edit>
+  <New>DocumentLibraryForm</New>
+</FormTemplates>
 </file>
 
-<file path=customXml/itemProps4.xml><?xml version="1.0" encoding="utf-8"?>
+<file path=customXml/itemProps1.xml><?xml version="1.0" encoding="utf-8"?>
 <ds:datastoreItem xmlns:ds="http://schemas.openxmlformats.org/officeDocument/2006/customXml" ds:itemID="{8E0DFAC0-92FD-49B0-8B10-5854A050C9DB}">
   <ds:schemaRefs>
     <ds:schemaRef ds:uri="http://schemas.microsoft.com/office/2006/metadata/contentType"/>
@@ -8154,6 +10395,33 @@
 </ds:datastoreItem>
 </file>
 
+<file path=customXml/itemProps2.xml><?xml version="1.0" encoding="utf-8"?>
+<ds:datastoreItem xmlns:ds="http://schemas.openxmlformats.org/officeDocument/2006/customXml" ds:itemID="{349552CF-7FEA-441C-B869-D68C2D7A8CFC}">
+  <ds:schemaRefs>
+    <ds:schemaRef ds:uri="http://schemas.microsoft.com/office/2006/metadata/properties"/>
+    <ds:schemaRef ds:uri="http://schemas.microsoft.com/office/infopath/2007/PartnerControls"/>
+    <ds:schemaRef ds:uri="acb75604-612a-4168-98e2-fd07f651a84b"/>
+    <ds:schemaRef ds:uri="89d815c7-9ff8-48ec-b532-b7b80b37bb13"/>
+  </ds:schemaRefs>
+</ds:datastoreItem>
+</file>
+
+<file path=customXml/itemProps3.xml><?xml version="1.0" encoding="utf-8"?>
+<ds:datastoreItem xmlns:ds="http://schemas.openxmlformats.org/officeDocument/2006/customXml" ds:itemID="{AA363572-540B-456C-8C19-7D05C55F9FB8}">
+  <ds:schemaRefs>
+    <ds:schemaRef ds:uri="http://schemas.openxmlformats.org/officeDocument/2006/bibliography"/>
+  </ds:schemaRefs>
+</ds:datastoreItem>
+</file>
+
+<file path=customXml/itemProps4.xml><?xml version="1.0" encoding="utf-8"?>
+<ds:datastoreItem xmlns:ds="http://schemas.openxmlformats.org/officeDocument/2006/customXml" ds:itemID="{646188FB-FD53-4DE2-AC42-A6B469D9C060}">
+  <ds:schemaRefs>
+    <ds:schemaRef ds:uri="http://schemas.microsoft.com/sharepoint/v3/contenttype/forms"/>
+  </ds:schemaRefs>
+</ds:datastoreItem>
+</file>
+
 <file path=docMetadata/LabelInfo.xml><?xml version="1.0" encoding="utf-8"?>
 <clbl:labelList xmlns:clbl="http://schemas.microsoft.com/office/2020/mipLabelMetadata">
   <clbl:label id="{4af5f5fe-7183-4794-aa27-37867f4d1b38}" enabled="1" method="Privileged" siteId="{028226e0-99ea-4fab-9d1b-daa440c9e286}" contentBits="2" removed="0"/>

</xml_diff>